<commit_message>
assign keyboard shortcuts F1 and F2
</commit_message>
<xml_diff>
--- a/CoCo_Guide.docx
+++ b/CoCo_Guide.docx
@@ -55,6 +55,19 @@
         <w:br/>
         <w:t>author: Jia Xuan Leong</w:t>
       </w:r>
+      <w:r>
+        <w:rPr>
+          <w:lang w:val="en-GB"/>
+        </w:rPr>
+        <w:br/>
+      </w:r>
+      <w:r>
+        <w:rPr>
+          <w:i/>
+          <w:lang w:val="en-GB"/>
+        </w:rPr>
+        <w:t>updated 2020.11.26</w:t>
+      </w:r>
     </w:p>
     <w:p>
       <w:pPr>
@@ -86,7 +99,31 @@
         <w:rPr>
           <w:lang w:val="en-GB"/>
         </w:rPr>
-        <w:t>. Resolution of 300 dpi was found to be sufficient, please save all image files as TIFF.</w:t>
+        <w:t>. Resolution of 300dpi was found to be sufficient,</w:t>
+      </w:r>
+      <w:r>
+        <w:rPr>
+          <w:lang w:val="en-GB"/>
+        </w:rPr>
+        <w:t xml:space="preserve"> however 720dpi is recommended especially for small colonies.</w:t>
+      </w:r>
+      <w:r>
+        <w:rPr>
+          <w:lang w:val="en-GB"/>
+        </w:rPr>
+        <w:t xml:space="preserve"> </w:t>
+      </w:r>
+      <w:r>
+        <w:rPr>
+          <w:lang w:val="en-GB"/>
+        </w:rPr>
+        <w:t>P</w:t>
+      </w:r>
+      <w:r>
+        <w:rPr>
+          <w:lang w:val="en-GB"/>
+        </w:rPr>
+        <w:t>lease save all image files as TIFF.</w:t>
       </w:r>
     </w:p>
     <w:p>
@@ -165,6 +202,7 @@
       </w:pPr>
       <w:r>
         <w:rPr>
+          <w:noProof/>
           <w:lang w:val="en-GB"/>
         </w:rPr>
         <w:drawing>
@@ -248,13 +286,7 @@
         <w:rPr>
           <w:lang w:val="en-GB"/>
         </w:rPr>
-        <w:t xml:space="preserve"> </w:t>
-      </w:r>
-      <w:r>
-        <w:rPr>
-          <w:lang w:val="en-GB"/>
-        </w:rPr>
-        <w:t>in Notepad (or your word editor of choice)</w:t>
+        <w:t xml:space="preserve"> in Notepad (or your word editor of choice)</w:t>
       </w:r>
     </w:p>
     <w:p>
@@ -343,6 +375,7 @@
       </w:pPr>
       <w:r>
         <w:rPr>
+          <w:noProof/>
           <w:lang w:val="en-GB"/>
         </w:rPr>
         <w:drawing>
@@ -456,7 +489,27 @@
         <w:rPr>
           <w:lang w:val="en-GB"/>
         </w:rPr>
-        <w:t>, then run it.</w:t>
+        <w:t>.</w:t>
+      </w:r>
+      <w:r>
+        <w:rPr>
+          <w:lang w:val="en-GB"/>
+        </w:rPr>
+        <w:br/>
+        <w:t xml:space="preserve">Alternatively, the macro has been assigned the keyboard shortcut </w:t>
+      </w:r>
+      <w:r>
+        <w:rPr>
+          <w:b/>
+          <w:lang w:val="en-GB"/>
+        </w:rPr>
+        <w:t>F1</w:t>
+      </w:r>
+      <w:r>
+        <w:rPr>
+          <w:lang w:val="en-GB"/>
+        </w:rPr>
+        <w:t>, simply press this key with the ImageJ toolbar in focus and the macro will run.</w:t>
       </w:r>
     </w:p>
     <w:p>
@@ -492,6 +545,7 @@
         <w:rPr>
           <w:lang w:val="en-GB"/>
         </w:rPr>
+        <w:lastRenderedPageBreak/>
         <w:t>To crop, select relevant area then press Ctrl</w:t>
       </w:r>
       <w:r>
@@ -567,6 +621,32 @@
         </w:rPr>
         <w:t xml:space="preserve"> command, then run it.</w:t>
       </w:r>
+      <w:r>
+        <w:rPr>
+          <w:lang w:val="en-GB"/>
+        </w:rPr>
+        <w:t xml:space="preserve"> </w:t>
+      </w:r>
+      <w:r>
+        <w:rPr>
+          <w:lang w:val="en-GB"/>
+        </w:rPr>
+        <w:br/>
+        <w:t xml:space="preserve">Alternatively, use shortcut </w:t>
+      </w:r>
+      <w:r>
+        <w:rPr>
+          <w:b/>
+          <w:lang w:val="en-GB"/>
+        </w:rPr>
+        <w:t>F2</w:t>
+      </w:r>
+      <w:r>
+        <w:rPr>
+          <w:lang w:val="en-GB"/>
+        </w:rPr>
+        <w:t>.</w:t>
+      </w:r>
     </w:p>
     <w:p>
       <w:pPr>
@@ -583,8 +663,31 @@
         <w:rPr>
           <w:lang w:val="en-GB"/>
         </w:rPr>
-        <w:lastRenderedPageBreak/>
-        <w:t>Select and name the area of interest when prompted. Please input a value for prominence, which is the parameter that ImageJ’s “Find Maxima” function uses to define bright spots. Typical values range from 10 – 35. To reduce background noise, increase prominence. To increase detection of small/faint colonies, decrease prominence.</w:t>
+        <w:t>Select and name the area of interest when prompted. Please input a value for prominence, which is the parameter that ImageJ’s “Find Maxima” function uses to define bright spots. Typical values range from 10 – 35</w:t>
+      </w:r>
+      <w:r>
+        <w:rPr>
+          <w:lang w:val="en-GB"/>
+        </w:rPr>
+        <w:t xml:space="preserve"> for densely packed colonies, up to 100 - 120 for colonies spaced further apart</w:t>
+      </w:r>
+      <w:r>
+        <w:rPr>
+          <w:lang w:val="en-GB"/>
+        </w:rPr>
+        <w:t xml:space="preserve">. </w:t>
+      </w:r>
+      <w:r>
+        <w:rPr>
+          <w:lang w:val="en-GB"/>
+        </w:rPr>
+        <w:br/>
+      </w:r>
+      <w:r>
+        <w:rPr>
+          <w:lang w:val="en-GB"/>
+        </w:rPr>
+        <w:t>To reduce background noise, increase prominence. To increase detection of small/faint colonies, decrease prominence.</w:t>
       </w:r>
     </w:p>
     <w:p>
@@ -594,126 +697,74 @@
           <w:lang w:val="en-GB"/>
         </w:rPr>
       </w:pPr>
-    </w:p>
-    <w:p>
-      <w:pPr>
-        <w:ind w:left="360"/>
-        <w:rPr>
-          <w:lang w:val="en-GB"/>
-        </w:rPr>
-      </w:pPr>
-    </w:p>
-    <w:p>
-      <w:pPr>
-        <w:ind w:left="360"/>
-        <w:rPr>
-          <w:lang w:val="en-GB"/>
-        </w:rPr>
-      </w:pPr>
-    </w:p>
-    <w:p>
-      <w:pPr>
-        <w:ind w:left="360"/>
-        <w:rPr>
-          <w:lang w:val="en-GB"/>
-        </w:rPr>
-      </w:pPr>
-    </w:p>
-    <w:p>
-      <w:pPr>
-        <w:ind w:left="360"/>
-        <w:rPr>
-          <w:lang w:val="en-GB"/>
-        </w:rPr>
-      </w:pPr>
-    </w:p>
-    <w:p>
-      <w:pPr>
-        <w:ind w:left="360"/>
-        <w:rPr>
-          <w:lang w:val="en-GB"/>
-        </w:rPr>
-      </w:pPr>
-    </w:p>
-    <w:p>
-      <w:pPr>
-        <w:ind w:left="360"/>
-        <w:rPr>
-          <w:lang w:val="en-GB"/>
-        </w:rPr>
-      </w:pPr>
-    </w:p>
-    <w:p>
-      <w:pPr>
-        <w:ind w:left="360"/>
-        <w:rPr>
-          <w:lang w:val="en-GB"/>
-        </w:rPr>
-      </w:pPr>
-    </w:p>
-    <w:p>
-      <w:pPr>
-        <w:ind w:left="360"/>
-        <w:rPr>
-          <w:lang w:val="en-GB"/>
-        </w:rPr>
-      </w:pPr>
-    </w:p>
-    <w:p>
-      <w:pPr>
-        <w:ind w:left="360"/>
-        <w:rPr>
-          <w:lang w:val="en-GB"/>
-        </w:rPr>
-      </w:pPr>
-    </w:p>
-    <w:p>
-      <w:pPr>
-        <w:ind w:left="360"/>
-        <w:rPr>
-          <w:lang w:val="en-GB"/>
-        </w:rPr>
-      </w:pPr>
-    </w:p>
-    <w:p>
-      <w:pPr>
-        <w:ind w:left="360"/>
-        <w:rPr>
-          <w:lang w:val="en-GB"/>
-        </w:rPr>
-      </w:pPr>
-    </w:p>
-    <w:p>
-      <w:pPr>
-        <w:ind w:left="360"/>
-        <w:rPr>
-          <w:lang w:val="en-GB"/>
-        </w:rPr>
-      </w:pPr>
-    </w:p>
-    <w:p>
-      <w:pPr>
-        <w:pStyle w:val="ListParagraph"/>
-        <w:numPr>
-          <w:ilvl w:val="0"/>
-          <w:numId w:val="4"/>
-        </w:numPr>
-        <w:rPr>
-          <w:lang w:val="en-GB"/>
-        </w:rPr>
-      </w:pPr>
-      <w:r>
-        <w:rPr>
+      <w:r>
+        <w:rPr>
+          <w:noProof/>
+          <w:lang w:val="en-GB"/>
+        </w:rPr>
+        <w:drawing>
+          <wp:anchor distT="0" distB="0" distL="114300" distR="114300" simplePos="0" relativeHeight="251658240" behindDoc="0" locked="0" layoutInCell="1" allowOverlap="1" wp14:anchorId="44ABD23A">
+            <wp:simplePos x="0" y="0"/>
+            <wp:positionH relativeFrom="column">
+              <wp:posOffset>436880</wp:posOffset>
+            </wp:positionH>
+            <wp:positionV relativeFrom="page">
+              <wp:posOffset>2884170</wp:posOffset>
+            </wp:positionV>
+            <wp:extent cx="1791970" cy="3609340"/>
+            <wp:effectExtent l="0" t="0" r="0" b="0"/>
+            <wp:wrapSquare wrapText="bothSides"/>
+            <wp:docPr id="3" name="Picture 3"/>
+            <wp:cNvGraphicFramePr>
+              <a:graphicFrameLocks xmlns:a="http://schemas.openxmlformats.org/drawingml/2006/main" noChangeAspect="1"/>
+            </wp:cNvGraphicFramePr>
+            <a:graphic xmlns:a="http://schemas.openxmlformats.org/drawingml/2006/main">
+              <a:graphicData uri="http://schemas.openxmlformats.org/drawingml/2006/picture">
+                <pic:pic xmlns:pic="http://schemas.openxmlformats.org/drawingml/2006/picture">
+                  <pic:nvPicPr>
+                    <pic:cNvPr id="1" name=""/>
+                    <pic:cNvPicPr/>
+                  </pic:nvPicPr>
+                  <pic:blipFill>
+                    <a:blip r:embed="rId7">
+                      <a:extLst>
+                        <a:ext uri="{28A0092B-C50C-407E-A947-70E740481C1C}">
+                          <a14:useLocalDpi xmlns:a14="http://schemas.microsoft.com/office/drawing/2010/main" val="0"/>
+                        </a:ext>
+                      </a:extLst>
+                    </a:blip>
+                    <a:stretch>
+                      <a:fillRect/>
+                    </a:stretch>
+                  </pic:blipFill>
+                  <pic:spPr>
+                    <a:xfrm>
+                      <a:off x="0" y="0"/>
+                      <a:ext cx="1791970" cy="3609340"/>
+                    </a:xfrm>
+                    <a:prstGeom prst="rect">
+                      <a:avLst/>
+                    </a:prstGeom>
+                  </pic:spPr>
+                </pic:pic>
+              </a:graphicData>
+            </a:graphic>
+          </wp:anchor>
+        </w:drawing>
+      </w:r>
+      <w:r>
+        <w:rPr>
+          <w:noProof/>
           <w:lang w:val="en-GB"/>
         </w:rPr>
         <w:drawing>
           <wp:anchor distT="0" distB="0" distL="114300" distR="114300" simplePos="0" relativeHeight="251659264" behindDoc="0" locked="0" layoutInCell="1" allowOverlap="1" wp14:anchorId="579C3E36">
             <wp:simplePos x="0" y="0"/>
             <wp:positionH relativeFrom="column">
-              <wp:posOffset>2690876</wp:posOffset>
+              <wp:posOffset>2652395</wp:posOffset>
             </wp:positionH>
             <wp:positionV relativeFrom="page">
-              <wp:posOffset>1667459</wp:posOffset>
+              <wp:posOffset>2876550</wp:posOffset>
             </wp:positionV>
             <wp:extent cx="680720" cy="3592195"/>
             <wp:effectExtent l="0" t="0" r="5080" b="8255"/>
@@ -730,7 +781,7 @@
                     <pic:cNvPicPr/>
                   </pic:nvPicPr>
                   <pic:blipFill>
-                    <a:blip r:embed="rId7" cstate="print">
+                    <a:blip r:embed="rId8" cstate="print">
                       <a:extLst>
                         <a:ext uri="{28A0092B-C50C-407E-A947-70E740481C1C}">
                           <a14:useLocalDpi xmlns:a14="http://schemas.microsoft.com/office/drawing/2010/main" val="0"/>
@@ -762,72 +813,104 @@
           </wp:anchor>
         </w:drawing>
       </w:r>
-      <w:r>
-        <w:rPr>
-          <w:lang w:val="en-GB"/>
-        </w:rPr>
-        <w:drawing>
-          <wp:anchor distT="0" distB="0" distL="114300" distR="114300" simplePos="0" relativeHeight="251658240" behindDoc="0" locked="0" layoutInCell="1" allowOverlap="1" wp14:anchorId="44ABD23A">
-            <wp:simplePos x="0" y="0"/>
-            <wp:positionH relativeFrom="column">
-              <wp:posOffset>475006</wp:posOffset>
-            </wp:positionH>
-            <wp:positionV relativeFrom="page">
-              <wp:posOffset>1674851</wp:posOffset>
-            </wp:positionV>
-            <wp:extent cx="1791970" cy="3609340"/>
-            <wp:effectExtent l="0" t="0" r="0" b="0"/>
-            <wp:wrapSquare wrapText="bothSides"/>
-            <wp:docPr id="3" name="Picture 3"/>
-            <wp:cNvGraphicFramePr>
-              <a:graphicFrameLocks xmlns:a="http://schemas.openxmlformats.org/drawingml/2006/main" noChangeAspect="1"/>
-            </wp:cNvGraphicFramePr>
-            <a:graphic xmlns:a="http://schemas.openxmlformats.org/drawingml/2006/main">
-              <a:graphicData uri="http://schemas.openxmlformats.org/drawingml/2006/picture">
-                <pic:pic xmlns:pic="http://schemas.openxmlformats.org/drawingml/2006/picture">
-                  <pic:nvPicPr>
-                    <pic:cNvPr id="1" name=""/>
-                    <pic:cNvPicPr/>
-                  </pic:nvPicPr>
-                  <pic:blipFill>
-                    <a:blip r:embed="rId8">
-                      <a:extLst>
-                        <a:ext uri="{28A0092B-C50C-407E-A947-70E740481C1C}">
-                          <a14:useLocalDpi xmlns:a14="http://schemas.microsoft.com/office/drawing/2010/main" val="0"/>
-                        </a:ext>
-                      </a:extLst>
-                    </a:blip>
-                    <a:stretch>
-                      <a:fillRect/>
-                    </a:stretch>
-                  </pic:blipFill>
-                  <pic:spPr>
-                    <a:xfrm>
-                      <a:off x="0" y="0"/>
-                      <a:ext cx="1791970" cy="3609340"/>
-                    </a:xfrm>
-                    <a:prstGeom prst="rect">
-                      <a:avLst/>
-                    </a:prstGeom>
-                  </pic:spPr>
-                </pic:pic>
-              </a:graphicData>
-            </a:graphic>
-          </wp:anchor>
-        </w:drawing>
-      </w:r>
-      <w:r>
-        <w:rPr>
-          <w:lang w:val="en-GB"/>
-        </w:rPr>
-        <w:t>Automatically detected colonies will be marked by a red dot.</w:t>
-      </w:r>
-      <w:r>
-        <w:rPr>
-          <w:lang w:val="en-GB"/>
-        </w:rPr>
-        <w:t xml:space="preserve"> </w:t>
-      </w:r>
+    </w:p>
+    <w:p>
+      <w:pPr>
+        <w:ind w:left="360"/>
+        <w:rPr>
+          <w:lang w:val="en-GB"/>
+        </w:rPr>
+      </w:pPr>
+    </w:p>
+    <w:p>
+      <w:pPr>
+        <w:ind w:left="360"/>
+        <w:rPr>
+          <w:lang w:val="en-GB"/>
+        </w:rPr>
+      </w:pPr>
+    </w:p>
+    <w:p>
+      <w:pPr>
+        <w:ind w:left="360"/>
+        <w:rPr>
+          <w:lang w:val="en-GB"/>
+        </w:rPr>
+      </w:pPr>
+    </w:p>
+    <w:p>
+      <w:pPr>
+        <w:ind w:left="360"/>
+        <w:rPr>
+          <w:lang w:val="en-GB"/>
+        </w:rPr>
+      </w:pPr>
+    </w:p>
+    <w:p>
+      <w:pPr>
+        <w:ind w:left="360"/>
+        <w:rPr>
+          <w:lang w:val="en-GB"/>
+        </w:rPr>
+      </w:pPr>
+      <w:bookmarkStart w:id="0" w:name="_GoBack"/>
+      <w:bookmarkEnd w:id="0"/>
+    </w:p>
+    <w:p>
+      <w:pPr>
+        <w:ind w:left="360"/>
+        <w:rPr>
+          <w:lang w:val="en-GB"/>
+        </w:rPr>
+      </w:pPr>
+    </w:p>
+    <w:p>
+      <w:pPr>
+        <w:ind w:left="360"/>
+        <w:rPr>
+          <w:lang w:val="en-GB"/>
+        </w:rPr>
+      </w:pPr>
+    </w:p>
+    <w:p>
+      <w:pPr>
+        <w:ind w:left="360"/>
+        <w:rPr>
+          <w:lang w:val="en-GB"/>
+        </w:rPr>
+      </w:pPr>
+    </w:p>
+    <w:p>
+      <w:pPr>
+        <w:ind w:left="360"/>
+        <w:rPr>
+          <w:lang w:val="en-GB"/>
+        </w:rPr>
+      </w:pPr>
+    </w:p>
+    <w:p>
+      <w:pPr>
+        <w:ind w:left="360"/>
+        <w:rPr>
+          <w:lang w:val="en-GB"/>
+        </w:rPr>
+      </w:pPr>
+    </w:p>
+    <w:p>
+      <w:pPr>
+        <w:ind w:left="360"/>
+        <w:rPr>
+          <w:lang w:val="en-GB"/>
+        </w:rPr>
+      </w:pPr>
+    </w:p>
+    <w:p>
+      <w:pPr>
+        <w:ind w:left="360"/>
+        <w:rPr>
+          <w:lang w:val="en-GB"/>
+        </w:rPr>
+      </w:pPr>
     </w:p>
     <w:p>
       <w:pPr>
@@ -844,7 +927,13 @@
         <w:rPr>
           <w:lang w:val="en-GB"/>
         </w:rPr>
-        <w:t>You can now manually correct the detected colonies. Use the left mouse click to select more colonies, and Ctrl +Click to remove colonies. Tick the checkbox when you are done.</w:t>
+        <w:t>Automatically detected colonies will be marked by a red dot.</w:t>
+      </w:r>
+      <w:r>
+        <w:rPr>
+          <w:lang w:val="en-GB"/>
+        </w:rPr>
+        <w:t xml:space="preserve"> </w:t>
       </w:r>
     </w:p>
     <w:p>
@@ -862,14 +951,7 @@
         <w:rPr>
           <w:lang w:val="en-GB"/>
         </w:rPr>
-        <w:t xml:space="preserve">The counted colonies will be printed into your Log window. </w:t>
-      </w:r>
-      <w:r>
-        <w:rPr>
-          <w:b/>
-          <w:lang w:val="en-GB"/>
-        </w:rPr>
-        <w:t>Do not close this window until you are done!!!</w:t>
+        <w:t>You can now manually correct the detected colonies. Use the left mouse click to select more colonies, and Ctrl +Click to remove colonies. Tick the checkbox when you are done.</w:t>
       </w:r>
     </w:p>
     <w:p>
@@ -887,20 +969,14 @@
         <w:rPr>
           <w:lang w:val="en-GB"/>
         </w:rPr>
-        <w:t xml:space="preserve">Run the </w:t>
+        <w:t xml:space="preserve">The counted colonies will be printed into your Log window. </w:t>
       </w:r>
       <w:r>
         <w:rPr>
           <w:b/>
           <w:lang w:val="en-GB"/>
         </w:rPr>
-        <w:t>Count Colonies</w:t>
-      </w:r>
-      <w:r>
-        <w:rPr>
-          <w:lang w:val="en-GB"/>
-        </w:rPr>
-        <w:t xml:space="preserve"> command as many times as needed. </w:t>
+        <w:t>Do not close this window until you are done!!!</w:t>
       </w:r>
     </w:p>
     <w:p>
@@ -918,7 +994,20 @@
         <w:rPr>
           <w:lang w:val="en-GB"/>
         </w:rPr>
-        <w:t>When colony counting is complete, save the Log file.</w:t>
+        <w:t xml:space="preserve">Run the </w:t>
+      </w:r>
+      <w:r>
+        <w:rPr>
+          <w:b/>
+          <w:lang w:val="en-GB"/>
+        </w:rPr>
+        <w:t>Count Colonies</w:t>
+      </w:r>
+      <w:r>
+        <w:rPr>
+          <w:lang w:val="en-GB"/>
+        </w:rPr>
+        <w:t xml:space="preserve"> command as many times as needed. </w:t>
       </w:r>
     </w:p>
     <w:p>
@@ -936,6 +1025,24 @@
         <w:rPr>
           <w:lang w:val="en-GB"/>
         </w:rPr>
+        <w:t>When colony counting is complete, save the Log file.</w:t>
+      </w:r>
+    </w:p>
+    <w:p>
+      <w:pPr>
+        <w:pStyle w:val="ListParagraph"/>
+        <w:numPr>
+          <w:ilvl w:val="0"/>
+          <w:numId w:val="4"/>
+        </w:numPr>
+        <w:rPr>
+          <w:lang w:val="en-GB"/>
+        </w:rPr>
+      </w:pPr>
+      <w:r>
+        <w:rPr>
+          <w:lang w:val="en-GB"/>
+        </w:rPr>
         <w:t>Import into excel as a CSV (comma-separated values) file.</w:t>
       </w:r>
     </w:p>
@@ -954,14 +1061,12 @@
           <w:lang w:val="en-GB"/>
         </w:rPr>
       </w:pPr>
-      <w:bookmarkStart w:id="0" w:name="_GoBack"/>
       <w:r>
         <w:rPr>
           <w:noProof/>
         </w:rPr>
         <w:t xml:space="preserve"> </w:t>
       </w:r>
-      <w:bookmarkEnd w:id="0"/>
     </w:p>
     <w:sectPr>
       <w:pgSz w:w="11906" w:h="16838"/>

</xml_diff>

<commit_message>
update guide for more detailed instructions
</commit_message>
<xml_diff>
--- a/CoCo_Guide.docx
+++ b/CoCo_Guide.docx
@@ -6,12 +6,14 @@
       <w:pPr>
         <w:pStyle w:val="Heading1"/>
         <w:rPr>
+          <w:sz w:val="24"/>
           <w:lang w:val="en-GB"/>
         </w:rPr>
       </w:pPr>
       <w:proofErr w:type="spellStart"/>
       <w:r>
         <w:rPr>
+          <w:sz w:val="24"/>
           <w:lang w:val="en-GB"/>
         </w:rPr>
         <w:t>CoCo</w:t>
@@ -19,12 +21,14 @@
       <w:proofErr w:type="spellEnd"/>
       <w:r>
         <w:rPr>
+          <w:sz w:val="24"/>
           <w:lang w:val="en-GB"/>
         </w:rPr>
         <w:t xml:space="preserve"> </w:t>
       </w:r>
       <w:r>
         <w:rPr>
+          <w:sz w:val="24"/>
           <w:lang w:val="en-GB"/>
         </w:rPr>
         <w:t>User Guide</w:t>
@@ -33,23 +37,28 @@
     <w:p>
       <w:pPr>
         <w:rPr>
-          <w:lang w:val="en-GB"/>
-        </w:rPr>
-      </w:pPr>
-      <w:r>
-        <w:rPr>
+          <w:i/>
+          <w:sz w:val="18"/>
+          <w:lang w:val="en-GB"/>
+        </w:rPr>
+      </w:pPr>
+      <w:r>
+        <w:rPr>
+          <w:sz w:val="18"/>
           <w:lang w:val="en-GB"/>
         </w:rPr>
         <w:t>the colony counter</w:t>
       </w:r>
       <w:r>
         <w:rPr>
+          <w:sz w:val="18"/>
           <w:lang w:val="en-GB"/>
         </w:rPr>
         <w:t xml:space="preserve"> ImageJ macro</w:t>
       </w:r>
       <w:r>
         <w:rPr>
+          <w:sz w:val="18"/>
           <w:lang w:val="en-GB"/>
         </w:rPr>
         <w:br/>
@@ -57,6 +66,7 @@
       </w:r>
       <w:r>
         <w:rPr>
+          <w:sz w:val="18"/>
           <w:lang w:val="en-GB"/>
         </w:rPr>
         <w:br/>
@@ -64,20 +74,463 @@
       <w:r>
         <w:rPr>
           <w:i/>
-          <w:lang w:val="en-GB"/>
-        </w:rPr>
-        <w:t>updated 2020.11.26</w:t>
-      </w:r>
+          <w:sz w:val="18"/>
+          <w:lang w:val="en-GB"/>
+        </w:rPr>
+        <w:t>updated 202</w:t>
+      </w:r>
+      <w:r>
+        <w:rPr>
+          <w:i/>
+          <w:sz w:val="18"/>
+          <w:lang w:val="en-GB"/>
+        </w:rPr>
+        <w:t>1</w:t>
+      </w:r>
+      <w:r>
+        <w:rPr>
+          <w:i/>
+          <w:sz w:val="18"/>
+          <w:lang w:val="en-GB"/>
+        </w:rPr>
+        <w:t>.</w:t>
+      </w:r>
+      <w:r>
+        <w:rPr>
+          <w:i/>
+          <w:sz w:val="18"/>
+          <w:lang w:val="en-GB"/>
+        </w:rPr>
+        <w:t>02</w:t>
+      </w:r>
+      <w:r>
+        <w:rPr>
+          <w:i/>
+          <w:sz w:val="18"/>
+          <w:lang w:val="en-GB"/>
+        </w:rPr>
+        <w:t>.</w:t>
+      </w:r>
+      <w:r>
+        <w:rPr>
+          <w:i/>
+          <w:sz w:val="18"/>
+          <w:lang w:val="en-GB"/>
+        </w:rPr>
+        <w:t>10</w:t>
+      </w:r>
+    </w:p>
+    <w:p>
+      <w:pPr>
+        <w:rPr>
+          <w:i/>
+          <w:sz w:val="18"/>
+          <w:lang w:val="en-GB"/>
+        </w:rPr>
+      </w:pPr>
     </w:p>
     <w:p>
       <w:pPr>
         <w:pStyle w:val="Heading2"/>
         <w:rPr>
-          <w:lang w:val="en-GB"/>
-        </w:rPr>
-      </w:pPr>
-      <w:r>
-        <w:rPr>
+          <w:sz w:val="22"/>
+          <w:lang w:val="en-GB"/>
+        </w:rPr>
+      </w:pPr>
+      <w:r>
+        <w:rPr>
+          <w:sz w:val="22"/>
+          <w:lang w:val="en-GB"/>
+        </w:rPr>
+        <w:t>Experimental Setup</w:t>
+      </w:r>
+    </w:p>
+    <w:p>
+      <w:pPr>
+        <w:rPr>
+          <w:sz w:val="18"/>
+          <w:lang w:val="en-GB"/>
+        </w:rPr>
+      </w:pPr>
+      <w:r>
+        <w:rPr>
+          <w:sz w:val="18"/>
+          <w:lang w:val="en-GB"/>
+        </w:rPr>
+        <w:t xml:space="preserve">This is an example of a standard bacterial growth experiment which </w:t>
+      </w:r>
+      <w:proofErr w:type="spellStart"/>
+      <w:r>
+        <w:rPr>
+          <w:sz w:val="18"/>
+          <w:lang w:val="en-GB"/>
+        </w:rPr>
+        <w:t>CoCo</w:t>
+      </w:r>
+      <w:proofErr w:type="spellEnd"/>
+      <w:r>
+        <w:rPr>
+          <w:sz w:val="18"/>
+          <w:lang w:val="en-GB"/>
+        </w:rPr>
+        <w:t xml:space="preserve"> was optimized for. </w:t>
+      </w:r>
+      <w:proofErr w:type="spellStart"/>
+      <w:r>
+        <w:rPr>
+          <w:sz w:val="18"/>
+          <w:lang w:val="en-GB"/>
+        </w:rPr>
+        <w:t>CoCo</w:t>
+      </w:r>
+      <w:proofErr w:type="spellEnd"/>
+      <w:r>
+        <w:rPr>
+          <w:sz w:val="18"/>
+          <w:lang w:val="en-GB"/>
+        </w:rPr>
+        <w:t xml:space="preserve"> can also be used as a standard counter of colonies on agar plates.</w:t>
+      </w:r>
+    </w:p>
+    <w:p>
+      <w:pPr>
+        <w:rPr>
+          <w:sz w:val="18"/>
+          <w:lang w:val="en-GB"/>
+        </w:rPr>
+      </w:pPr>
+      <w:r>
+        <w:rPr>
+          <w:b/>
+          <w:sz w:val="18"/>
+          <w:lang w:val="en-GB"/>
+        </w:rPr>
+        <w:t>At least 45 ml of media should be poured into a standard square Petri plate, to make up a depth of 6</w:t>
+      </w:r>
+      <w:r>
+        <w:rPr>
+          <w:b/>
+          <w:sz w:val="18"/>
+          <w:lang w:val="en-GB"/>
+        </w:rPr>
+        <w:t xml:space="preserve"> </w:t>
+      </w:r>
+      <w:r>
+        <w:rPr>
+          <w:b/>
+          <w:sz w:val="18"/>
+          <w:lang w:val="en-GB"/>
+        </w:rPr>
+        <w:t xml:space="preserve">mm. </w:t>
+      </w:r>
+      <w:r>
+        <w:rPr>
+          <w:b/>
+          <w:sz w:val="18"/>
+          <w:lang w:val="en-GB"/>
+        </w:rPr>
+        <w:t xml:space="preserve">If you are using standard round Petri plates this will be around </w:t>
+      </w:r>
+      <w:r>
+        <w:rPr>
+          <w:b/>
+          <w:sz w:val="18"/>
+          <w:lang w:val="en-GB"/>
+        </w:rPr>
+        <w:t xml:space="preserve">20 </w:t>
+      </w:r>
+      <w:r>
+        <w:rPr>
+          <w:b/>
+          <w:sz w:val="18"/>
+          <w:lang w:val="en-GB"/>
+        </w:rPr>
+        <w:t>ml of media.</w:t>
+      </w:r>
+      <w:r>
+        <w:rPr>
+          <w:sz w:val="18"/>
+          <w:lang w:val="en-GB"/>
+        </w:rPr>
+        <w:t xml:space="preserve"> </w:t>
+      </w:r>
+      <w:r>
+        <w:rPr>
+          <w:sz w:val="18"/>
+          <w:lang w:val="en-GB"/>
+        </w:rPr>
+        <w:t>This is to enable better contrast between colonies and background when the plates are scanned later.</w:t>
+      </w:r>
+      <w:r>
+        <w:rPr>
+          <w:sz w:val="18"/>
+          <w:lang w:val="en-GB"/>
+        </w:rPr>
+        <w:t xml:space="preserve"> Ensure the surface of the agar is thoroughly dry, to </w:t>
+      </w:r>
+      <w:r>
+        <w:rPr>
+          <w:sz w:val="18"/>
+          <w:lang w:val="en-GB"/>
+        </w:rPr>
+        <w:t xml:space="preserve">facilitate the “flow” of bacterial suspension droplets down the agar later (see </w:t>
+      </w:r>
+      <w:r>
+        <w:rPr>
+          <w:sz w:val="18"/>
+          <w:lang w:val="en-GB"/>
+        </w:rPr>
+        <w:t xml:space="preserve">image </w:t>
+      </w:r>
+      <w:r>
+        <w:rPr>
+          <w:sz w:val="18"/>
+          <w:lang w:val="en-GB"/>
+        </w:rPr>
+        <w:t>below).</w:t>
+      </w:r>
+    </w:p>
+    <w:p>
+      <w:pPr>
+        <w:rPr>
+          <w:sz w:val="18"/>
+          <w:lang w:val="en-GB"/>
+        </w:rPr>
+      </w:pPr>
+      <w:r>
+        <w:rPr>
+          <w:sz w:val="18"/>
+          <w:lang w:val="en-GB"/>
+        </w:rPr>
+        <w:t xml:space="preserve">An example bacterial growth experiment that </w:t>
+      </w:r>
+      <w:proofErr w:type="spellStart"/>
+      <w:r>
+        <w:rPr>
+          <w:sz w:val="18"/>
+          <w:lang w:val="en-GB"/>
+        </w:rPr>
+        <w:t>CoCo</w:t>
+      </w:r>
+      <w:proofErr w:type="spellEnd"/>
+      <w:r>
+        <w:rPr>
+          <w:sz w:val="18"/>
+          <w:lang w:val="en-GB"/>
+        </w:rPr>
+        <w:t xml:space="preserve"> was optimized for is as follows:</w:t>
+      </w:r>
+    </w:p>
+    <w:p>
+      <w:pPr>
+        <w:pStyle w:val="ListParagraph"/>
+        <w:numPr>
+          <w:ilvl w:val="0"/>
+          <w:numId w:val="5"/>
+        </w:numPr>
+        <w:rPr>
+          <w:sz w:val="18"/>
+          <w:lang w:val="en-GB"/>
+        </w:rPr>
+      </w:pPr>
+      <w:r>
+        <w:rPr>
+          <w:sz w:val="18"/>
+          <w:lang w:val="en-GB"/>
+        </w:rPr>
+        <w:drawing>
+          <wp:anchor distT="0" distB="0" distL="114300" distR="114300" simplePos="0" relativeHeight="251661312" behindDoc="0" locked="0" layoutInCell="1" allowOverlap="1" wp14:anchorId="18E330A1">
+            <wp:simplePos x="0" y="0"/>
+            <wp:positionH relativeFrom="margin">
+              <wp:align>right</wp:align>
+            </wp:positionH>
+            <wp:positionV relativeFrom="paragraph">
+              <wp:posOffset>27076</wp:posOffset>
+            </wp:positionV>
+            <wp:extent cx="2313296" cy="2303617"/>
+            <wp:effectExtent l="19050" t="19050" r="11430" b="20955"/>
+            <wp:wrapSquare wrapText="bothSides"/>
+            <wp:docPr id="7" name="Picture 7"/>
+            <wp:cNvGraphicFramePr>
+              <a:graphicFrameLocks xmlns:a="http://schemas.openxmlformats.org/drawingml/2006/main" noChangeAspect="1"/>
+            </wp:cNvGraphicFramePr>
+            <a:graphic xmlns:a="http://schemas.openxmlformats.org/drawingml/2006/main">
+              <a:graphicData uri="http://schemas.openxmlformats.org/drawingml/2006/picture">
+                <pic:pic xmlns:pic="http://schemas.openxmlformats.org/drawingml/2006/picture">
+                  <pic:nvPicPr>
+                    <pic:cNvPr id="1" name=""/>
+                    <pic:cNvPicPr/>
+                  </pic:nvPicPr>
+                  <pic:blipFill>
+                    <a:blip r:embed="rId5">
+                      <a:extLst>
+                        <a:ext uri="{28A0092B-C50C-407E-A947-70E740481C1C}">
+                          <a14:useLocalDpi xmlns:a14="http://schemas.microsoft.com/office/drawing/2010/main" val="0"/>
+                        </a:ext>
+                      </a:extLst>
+                    </a:blip>
+                    <a:stretch>
+                      <a:fillRect/>
+                    </a:stretch>
+                  </pic:blipFill>
+                  <pic:spPr>
+                    <a:xfrm>
+                      <a:off x="0" y="0"/>
+                      <a:ext cx="2313296" cy="2303617"/>
+                    </a:xfrm>
+                    <a:prstGeom prst="rect">
+                      <a:avLst/>
+                    </a:prstGeom>
+                    <a:ln>
+                      <a:solidFill>
+                        <a:schemeClr val="tx1"/>
+                      </a:solidFill>
+                    </a:ln>
+                  </pic:spPr>
+                </pic:pic>
+              </a:graphicData>
+            </a:graphic>
+          </wp:anchor>
+        </w:drawing>
+      </w:r>
+      <w:r>
+        <w:rPr>
+          <w:sz w:val="18"/>
+          <w:lang w:val="en-GB"/>
+        </w:rPr>
+        <w:t>Make dilutions of bacteria suspension and technical replicates using a multi-channel pipette and a 96-well plate.</w:t>
+      </w:r>
+    </w:p>
+    <w:p>
+      <w:pPr>
+        <w:pStyle w:val="ListParagraph"/>
+        <w:numPr>
+          <w:ilvl w:val="0"/>
+          <w:numId w:val="5"/>
+        </w:numPr>
+        <w:rPr>
+          <w:sz w:val="18"/>
+          <w:lang w:val="en-GB"/>
+        </w:rPr>
+      </w:pPr>
+      <w:r>
+        <w:rPr>
+          <w:sz w:val="18"/>
+          <w:lang w:val="en-GB"/>
+        </w:rPr>
+        <w:t>Using a multi-channel pipette, take up 10 ul of bacteria from each well.</w:t>
+      </w:r>
+    </w:p>
+    <w:p>
+      <w:pPr>
+        <w:pStyle w:val="ListParagraph"/>
+        <w:numPr>
+          <w:ilvl w:val="0"/>
+          <w:numId w:val="5"/>
+        </w:numPr>
+        <w:rPr>
+          <w:sz w:val="18"/>
+          <w:lang w:val="en-GB"/>
+        </w:rPr>
+      </w:pPr>
+      <w:r>
+        <w:rPr>
+          <w:sz w:val="18"/>
+          <w:lang w:val="en-GB"/>
+        </w:rPr>
+        <w:t xml:space="preserve">Tilt the plate towards you at a </w:t>
+      </w:r>
+      <w:proofErr w:type="gramStart"/>
+      <w:r>
+        <w:rPr>
+          <w:sz w:val="18"/>
+          <w:lang w:val="en-GB"/>
+        </w:rPr>
+        <w:t>45 degree</w:t>
+      </w:r>
+      <w:proofErr w:type="gramEnd"/>
+      <w:r>
+        <w:rPr>
+          <w:sz w:val="18"/>
+          <w:lang w:val="en-GB"/>
+        </w:rPr>
+        <w:t xml:space="preserve"> angle, and gently pipette the bacteria on to the plate. The bacterial suspension should flow downwards and create lanes. Tilt the plate so that the lanes do not merge. </w:t>
+      </w:r>
+    </w:p>
+    <w:p>
+      <w:pPr>
+        <w:pStyle w:val="ListParagraph"/>
+        <w:numPr>
+          <w:ilvl w:val="0"/>
+          <w:numId w:val="5"/>
+        </w:numPr>
+        <w:rPr>
+          <w:sz w:val="18"/>
+          <w:lang w:val="en-GB"/>
+        </w:rPr>
+      </w:pPr>
+      <w:r>
+        <w:rPr>
+          <w:sz w:val="18"/>
+          <w:lang w:val="en-GB"/>
+        </w:rPr>
+        <w:t xml:space="preserve">Once the lanes </w:t>
+      </w:r>
+      <w:r>
+        <w:rPr>
+          <w:sz w:val="18"/>
+          <w:lang w:val="en-GB"/>
+        </w:rPr>
+        <w:t>dry on to the agar, place the lid back onto the plate and allow bacteria to grow.</w:t>
+      </w:r>
+    </w:p>
+    <w:p>
+      <w:pPr>
+        <w:jc w:val="center"/>
+        <w:rPr>
+          <w:sz w:val="18"/>
+          <w:lang w:val="en-GB"/>
+        </w:rPr>
+      </w:pPr>
+    </w:p>
+    <w:p>
+      <w:pPr>
+        <w:pStyle w:val="Heading2"/>
+        <w:rPr>
+          <w:sz w:val="22"/>
+          <w:lang w:val="en-GB"/>
+        </w:rPr>
+      </w:pPr>
+    </w:p>
+    <w:p>
+      <w:pPr>
+        <w:pStyle w:val="Heading2"/>
+        <w:rPr>
+          <w:sz w:val="22"/>
+          <w:lang w:val="en-GB"/>
+        </w:rPr>
+      </w:pPr>
+    </w:p>
+    <w:p>
+      <w:pPr>
+        <w:pStyle w:val="Heading2"/>
+        <w:rPr>
+          <w:sz w:val="22"/>
+          <w:lang w:val="en-GB"/>
+        </w:rPr>
+      </w:pPr>
+    </w:p>
+    <w:p>
+      <w:pPr>
+        <w:pStyle w:val="Heading2"/>
+        <w:rPr>
+          <w:sz w:val="22"/>
+          <w:lang w:val="en-GB"/>
+        </w:rPr>
+      </w:pPr>
+      <w:r>
+        <w:rPr>
+          <w:sz w:val="22"/>
           <w:lang w:val="en-GB"/>
         </w:rPr>
         <w:t>Image acquisition</w:t>
@@ -86,41 +539,99 @@
     <w:p>
       <w:pPr>
         <w:rPr>
-          <w:lang w:val="en-GB"/>
-        </w:rPr>
-      </w:pPr>
-      <w:r>
-        <w:rPr>
+          <w:sz w:val="18"/>
+          <w:lang w:val="en-GB"/>
+        </w:rPr>
+      </w:pPr>
+      <w:r>
+        <w:rPr>
+          <w:sz w:val="18"/>
           <w:lang w:val="en-GB"/>
         </w:rPr>
         <w:t>A scanner is recommended for imaging</w:t>
       </w:r>
       <w:r>
         <w:rPr>
-          <w:lang w:val="en-GB"/>
-        </w:rPr>
-        <w:t>. Resolution of 300dpi was found to be sufficient,</w:t>
-      </w:r>
-      <w:r>
-        <w:rPr>
+          <w:sz w:val="18"/>
+          <w:lang w:val="en-GB"/>
+        </w:rPr>
+        <w:t>.</w:t>
+      </w:r>
+      <w:r>
+        <w:rPr>
+          <w:sz w:val="18"/>
+          <w:lang w:val="en-GB"/>
+        </w:rPr>
+        <w:t xml:space="preserve"> </w:t>
+      </w:r>
+      <w:r>
+        <w:rPr>
+          <w:sz w:val="18"/>
+          <w:lang w:val="en-GB"/>
+        </w:rPr>
+        <w:t xml:space="preserve">Plates should be placed without their lids, and with the top of the agar facing the scanner. A </w:t>
+      </w:r>
+      <w:r>
+        <w:rPr>
+          <w:b/>
+          <w:sz w:val="18"/>
+          <w:lang w:val="en-GB"/>
+        </w:rPr>
+        <w:t>BLACK</w:t>
+      </w:r>
+      <w:r>
+        <w:rPr>
+          <w:sz w:val="18"/>
+          <w:lang w:val="en-GB"/>
+        </w:rPr>
+        <w:t xml:space="preserve"> background must be used behind the plate</w:t>
+      </w:r>
+      <w:r>
+        <w:rPr>
+          <w:sz w:val="18"/>
+          <w:lang w:val="en-GB"/>
+        </w:rPr>
+        <w:t xml:space="preserve"> to enable sufficient contrast between the colonies and the background. See the example scanned image available in the GitHub Repository.</w:t>
+      </w:r>
+    </w:p>
+    <w:p>
+      <w:pPr>
+        <w:rPr>
+          <w:sz w:val="18"/>
+          <w:lang w:val="en-GB"/>
+        </w:rPr>
+      </w:pPr>
+      <w:r>
+        <w:rPr>
+          <w:sz w:val="18"/>
+          <w:lang w:val="en-GB"/>
+        </w:rPr>
+        <w:t>Resolution of 300dpi was found to be sufficient,</w:t>
+      </w:r>
+      <w:r>
+        <w:rPr>
+          <w:sz w:val="18"/>
           <w:lang w:val="en-GB"/>
         </w:rPr>
         <w:t xml:space="preserve"> however 720dpi is recommended especially for small colonies.</w:t>
       </w:r>
       <w:r>
         <w:rPr>
+          <w:sz w:val="18"/>
           <w:lang w:val="en-GB"/>
         </w:rPr>
         <w:t xml:space="preserve"> </w:t>
       </w:r>
       <w:r>
         <w:rPr>
+          <w:sz w:val="18"/>
           <w:lang w:val="en-GB"/>
         </w:rPr>
         <w:t>P</w:t>
       </w:r>
       <w:r>
         <w:rPr>
+          <w:sz w:val="18"/>
           <w:lang w:val="en-GB"/>
         </w:rPr>
         <w:t>lease save all image files as TIFF.</w:t>
@@ -129,6 +640,7 @@
     <w:p>
       <w:pPr>
         <w:rPr>
+          <w:sz w:val="18"/>
           <w:lang w:val="en-GB"/>
         </w:rPr>
       </w:pPr>
@@ -137,11 +649,13 @@
       <w:pPr>
         <w:pStyle w:val="Heading2"/>
         <w:rPr>
-          <w:lang w:val="en-GB"/>
-        </w:rPr>
-      </w:pPr>
-      <w:r>
-        <w:rPr>
+          <w:sz w:val="22"/>
+          <w:lang w:val="en-GB"/>
+        </w:rPr>
+      </w:pPr>
+      <w:r>
+        <w:rPr>
+          <w:sz w:val="22"/>
           <w:lang w:val="en-GB"/>
         </w:rPr>
         <w:t>Install the macro</w:t>
@@ -150,65 +664,29 @@
     <w:p>
       <w:pPr>
         <w:rPr>
-          <w:lang w:val="en-GB"/>
-        </w:rPr>
-      </w:pPr>
-      <w:r>
-        <w:rPr>
           <w:b/>
-          <w:lang w:val="en-GB"/>
-        </w:rPr>
-        <w:t>Option 1:</w:t>
-      </w:r>
-      <w:r>
-        <w:rPr>
-          <w:u w:val="single"/>
-          <w:lang w:val="en-GB"/>
-        </w:rPr>
-        <w:br/>
-      </w:r>
-      <w:r>
-        <w:rPr>
-          <w:lang w:val="en-GB"/>
-        </w:rPr>
-        <w:t xml:space="preserve">In the ImageJ toolbar, </w:t>
-      </w:r>
-      <w:r>
-        <w:rPr>
-          <w:lang w:val="en-GB"/>
-        </w:rPr>
-        <w:t>Plugins</w:t>
-      </w:r>
-      <w:r>
-        <w:rPr>
-          <w:lang w:val="en-GB"/>
-        </w:rPr>
-        <w:t xml:space="preserve"> &gt; Macros &gt; Install &gt; Select </w:t>
-      </w:r>
-      <w:proofErr w:type="spellStart"/>
-      <w:r>
-        <w:rPr>
-          <w:lang w:val="en-GB"/>
-        </w:rPr>
-        <w:t>CoCo.ijm</w:t>
-      </w:r>
-      <w:proofErr w:type="spellEnd"/>
-    </w:p>
-    <w:p>
-      <w:pPr>
-        <w:rPr>
+          <w:sz w:val="18"/>
           <w:lang w:val="en-GB"/>
         </w:rPr>
       </w:pPr>
       <w:r>
         <w:rPr>
           <w:noProof/>
+          <w:sz w:val="18"/>
           <w:lang w:val="en-GB"/>
         </w:rPr>
         <w:drawing>
-          <wp:inline distT="0" distB="0" distL="0" distR="0" wp14:anchorId="5C2A578A" wp14:editId="35269E4D">
-            <wp:extent cx="3397336" cy="2136038"/>
-            <wp:effectExtent l="0" t="0" r="0" b="0"/>
+          <wp:anchor distT="0" distB="0" distL="114300" distR="114300" simplePos="0" relativeHeight="251660288" behindDoc="0" locked="0" layoutInCell="1" allowOverlap="1" wp14:anchorId="5C2A578A">
+            <wp:simplePos x="0" y="0"/>
+            <wp:positionH relativeFrom="margin">
+              <wp:posOffset>3354788</wp:posOffset>
+            </wp:positionH>
+            <wp:positionV relativeFrom="paragraph">
+              <wp:posOffset>187573</wp:posOffset>
+            </wp:positionV>
+            <wp:extent cx="2340610" cy="1471295"/>
+            <wp:effectExtent l="0" t="0" r="2540" b="0"/>
+            <wp:wrapSquare wrapText="bothSides"/>
             <wp:docPr id="1" name="Picture 1"/>
             <wp:cNvGraphicFramePr>
               <a:graphicFrameLocks xmlns:a="http://schemas.openxmlformats.org/drawingml/2006/main" noChangeAspect="1"/>
@@ -221,7 +699,13 @@
                     <pic:cNvPicPr/>
                   </pic:nvPicPr>
                   <pic:blipFill>
-                    <a:blip r:embed="rId5"/>
+                    <a:blip r:embed="rId6" cstate="print">
+                      <a:extLst>
+                        <a:ext uri="{28A0092B-C50C-407E-A947-70E740481C1C}">
+                          <a14:useLocalDpi xmlns:a14="http://schemas.microsoft.com/office/drawing/2010/main" val="0"/>
+                        </a:ext>
+                      </a:extLst>
+                    </a:blip>
                     <a:stretch>
                       <a:fillRect/>
                     </a:stretch>
@@ -229,7 +713,7 @@
                   <pic:spPr>
                     <a:xfrm>
                       <a:off x="0" y="0"/>
-                      <a:ext cx="3415095" cy="2147204"/>
+                      <a:ext cx="2340610" cy="1471295"/>
                     </a:xfrm>
                     <a:prstGeom prst="rect">
                       <a:avLst/>
@@ -238,23 +722,161 @@
                 </pic:pic>
               </a:graphicData>
             </a:graphic>
-          </wp:inline>
+          </wp:anchor>
         </w:drawing>
       </w:r>
-    </w:p>
-    <w:p>
-      <w:pPr>
+      <w:r>
         <w:rPr>
           <w:b/>
-          <w:lang w:val="en-GB"/>
-        </w:rPr>
-      </w:pPr>
+          <w:sz w:val="18"/>
+          <w:lang w:val="en-GB"/>
+        </w:rPr>
+        <w:t>Option 1</w:t>
+      </w:r>
       <w:r>
         <w:rPr>
           <w:b/>
-          <w:lang w:val="en-GB"/>
-        </w:rPr>
+          <w:sz w:val="18"/>
+          <w:lang w:val="en-GB"/>
+        </w:rPr>
+        <w:t xml:space="preserve">: </w:t>
+      </w:r>
+    </w:p>
+    <w:p>
+      <w:pPr>
+        <w:rPr>
+          <w:sz w:val="18"/>
+          <w:lang w:val="en-GB"/>
+        </w:rPr>
+      </w:pPr>
+      <w:r>
+        <w:rPr>
+          <w:sz w:val="18"/>
+          <w:lang w:val="en-GB"/>
+        </w:rPr>
+        <w:t>This is quicker, but needs to be repeated every time FIJI is started up.</w:t>
+      </w:r>
+      <w:r>
+        <w:rPr>
+          <w:sz w:val="18"/>
+          <w:lang w:val="en-GB"/>
+        </w:rPr>
+        <w:br/>
+      </w:r>
+      <w:r>
+        <w:rPr>
+          <w:sz w:val="18"/>
+          <w:u w:val="single"/>
+          <w:lang w:val="en-GB"/>
+        </w:rPr>
+        <w:br/>
+      </w:r>
+      <w:r>
+        <w:rPr>
+          <w:sz w:val="18"/>
+          <w:lang w:val="en-GB"/>
+        </w:rPr>
+        <w:t xml:space="preserve">In the ImageJ toolbar, </w:t>
+      </w:r>
+      <w:r>
+        <w:rPr>
+          <w:sz w:val="18"/>
+          <w:lang w:val="en-GB"/>
+        </w:rPr>
+        <w:t>Plugins</w:t>
+      </w:r>
+      <w:r>
+        <w:rPr>
+          <w:sz w:val="18"/>
+          <w:lang w:val="en-GB"/>
+        </w:rPr>
+        <w:t xml:space="preserve"> &gt; Macros &gt; Install &gt; Select </w:t>
+      </w:r>
+      <w:proofErr w:type="spellStart"/>
+      <w:r>
+        <w:rPr>
+          <w:sz w:val="18"/>
+          <w:lang w:val="en-GB"/>
+        </w:rPr>
+        <w:t>CoCo.ijm</w:t>
+      </w:r>
+      <w:proofErr w:type="spellEnd"/>
+    </w:p>
+    <w:p>
+      <w:pPr>
+        <w:rPr>
+          <w:sz w:val="18"/>
+          <w:lang w:val="en-GB"/>
+        </w:rPr>
+      </w:pPr>
+    </w:p>
+    <w:p>
+      <w:pPr>
+        <w:rPr>
+          <w:b/>
+          <w:sz w:val="18"/>
+          <w:lang w:val="en-GB"/>
+        </w:rPr>
+      </w:pPr>
+    </w:p>
+    <w:p>
+      <w:pPr>
+        <w:rPr>
+          <w:b/>
+          <w:sz w:val="18"/>
+          <w:lang w:val="en-GB"/>
+        </w:rPr>
+      </w:pPr>
+    </w:p>
+    <w:p>
+      <w:pPr>
+        <w:rPr>
+          <w:b/>
+          <w:sz w:val="18"/>
+          <w:lang w:val="en-GB"/>
+        </w:rPr>
+      </w:pPr>
+    </w:p>
+    <w:p>
+      <w:pPr>
+        <w:rPr>
+          <w:b/>
+          <w:sz w:val="18"/>
+          <w:lang w:val="en-GB"/>
+        </w:rPr>
+      </w:pPr>
+    </w:p>
+    <w:p>
+      <w:pPr>
+        <w:rPr>
+          <w:b/>
+          <w:sz w:val="18"/>
+          <w:lang w:val="en-GB"/>
+        </w:rPr>
+      </w:pPr>
+      <w:r>
+        <w:rPr>
+          <w:b/>
+          <w:sz w:val="18"/>
+          <w:lang w:val="en-GB"/>
+        </w:rPr>
+        <w:lastRenderedPageBreak/>
         <w:t>Option 2:</w:t>
+      </w:r>
+    </w:p>
+    <w:p>
+      <w:pPr>
+        <w:rPr>
+          <w:sz w:val="18"/>
+          <w:lang w:val="en-GB"/>
+        </w:rPr>
+      </w:pPr>
+      <w:r>
+        <w:rPr>
+          <w:sz w:val="18"/>
+          <w:lang w:val="en-GB"/>
+        </w:rPr>
+        <w:t>This permanently installs the macros to your ImageJ toolbar so you do not have to re-install it every time FIJI starts up.</w:t>
       </w:r>
     </w:p>
     <w:p>
@@ -265,11 +887,13 @@
           <w:numId w:val="3"/>
         </w:numPr>
         <w:rPr>
-          <w:lang w:val="en-GB"/>
-        </w:rPr>
-      </w:pPr>
-      <w:r>
-        <w:rPr>
+          <w:sz w:val="18"/>
+          <w:lang w:val="en-GB"/>
+        </w:rPr>
+      </w:pPr>
+      <w:r>
+        <w:rPr>
+          <w:sz w:val="18"/>
           <w:lang w:val="en-GB"/>
         </w:rPr>
         <w:t xml:space="preserve">Find your ImageJ directory, under the macros folder, open </w:t>
@@ -277,6 +901,7 @@
       <w:proofErr w:type="spellStart"/>
       <w:r>
         <w:rPr>
+          <w:sz w:val="18"/>
           <w:lang w:val="en-GB"/>
         </w:rPr>
         <w:t>StartupMacros.ijm</w:t>
@@ -284,6 +909,7 @@
       <w:proofErr w:type="spellEnd"/>
       <w:r>
         <w:rPr>
+          <w:sz w:val="18"/>
           <w:lang w:val="en-GB"/>
         </w:rPr>
         <w:t xml:space="preserve"> in Notepad (or your word editor of choice)</w:t>
@@ -297,11 +923,13 @@
           <w:numId w:val="3"/>
         </w:numPr>
         <w:rPr>
-          <w:lang w:val="en-GB"/>
-        </w:rPr>
-      </w:pPr>
-      <w:r>
-        <w:rPr>
+          <w:sz w:val="18"/>
+          <w:lang w:val="en-GB"/>
+        </w:rPr>
+      </w:pPr>
+      <w:r>
+        <w:rPr>
+          <w:sz w:val="18"/>
           <w:lang w:val="en-GB"/>
         </w:rPr>
         <w:t xml:space="preserve">Open </w:t>
@@ -309,6 +937,7 @@
       <w:proofErr w:type="spellStart"/>
       <w:r>
         <w:rPr>
+          <w:sz w:val="18"/>
           <w:lang w:val="en-GB"/>
         </w:rPr>
         <w:t>CoCo.ijm</w:t>
@@ -316,6 +945,7 @@
       <w:proofErr w:type="spellEnd"/>
       <w:r>
         <w:rPr>
+          <w:sz w:val="18"/>
           <w:lang w:val="en-GB"/>
         </w:rPr>
         <w:t xml:space="preserve"> in Notepad (or your word editor of choice)</w:t>
@@ -329,11 +959,13 @@
           <w:numId w:val="3"/>
         </w:numPr>
         <w:rPr>
-          <w:lang w:val="en-GB"/>
-        </w:rPr>
-      </w:pPr>
-      <w:r>
-        <w:rPr>
+          <w:sz w:val="18"/>
+          <w:lang w:val="en-GB"/>
+        </w:rPr>
+      </w:pPr>
+      <w:r>
+        <w:rPr>
+          <w:sz w:val="18"/>
           <w:lang w:val="en-GB"/>
         </w:rPr>
         <w:t xml:space="preserve">Copy the contents of </w:t>
@@ -341,6 +973,7 @@
       <w:proofErr w:type="spellStart"/>
       <w:r>
         <w:rPr>
+          <w:sz w:val="18"/>
           <w:lang w:val="en-GB"/>
         </w:rPr>
         <w:t>CoCo.ijm</w:t>
@@ -348,6 +981,7 @@
       <w:proofErr w:type="spellEnd"/>
       <w:r>
         <w:rPr>
+          <w:sz w:val="18"/>
           <w:lang w:val="en-GB"/>
         </w:rPr>
         <w:t xml:space="preserve"> to the end of </w:t>
@@ -355,6 +989,7 @@
       <w:proofErr w:type="spellStart"/>
       <w:r>
         <w:rPr>
+          <w:sz w:val="18"/>
           <w:lang w:val="en-GB"/>
         </w:rPr>
         <w:t>StartupMacros.ijm</w:t>
@@ -362,6 +997,7 @@
       <w:proofErr w:type="spellEnd"/>
       <w:r>
         <w:rPr>
+          <w:sz w:val="18"/>
           <w:lang w:val="en-GB"/>
         </w:rPr>
         <w:t>.</w:t>
@@ -370,12 +1006,14 @@
     <w:p>
       <w:pPr>
         <w:rPr>
+          <w:sz w:val="18"/>
           <w:lang w:val="en-GB"/>
         </w:rPr>
       </w:pPr>
       <w:r>
         <w:rPr>
           <w:noProof/>
+          <w:sz w:val="18"/>
           <w:lang w:val="en-GB"/>
         </w:rPr>
         <w:drawing>
@@ -394,7 +1032,7 @@
                     <pic:cNvPicPr/>
                   </pic:nvPicPr>
                   <pic:blipFill>
-                    <a:blip r:embed="rId6"/>
+                    <a:blip r:embed="rId7"/>
                     <a:stretch>
                       <a:fillRect/>
                     </a:stretch>
@@ -417,21 +1055,26 @@
     </w:p>
     <w:p>
       <w:pPr>
+        <w:rPr>
+          <w:rFonts w:asciiTheme="majorHAnsi" w:eastAsiaTheme="majorEastAsia" w:hAnsiTheme="majorHAnsi" w:cstheme="majorBidi"/>
+          <w:color w:val="2F5496" w:themeColor="accent1" w:themeShade="BF"/>
+          <w:szCs w:val="26"/>
+          <w:u w:val="single"/>
+          <w:lang w:val="en-GB"/>
+        </w:rPr>
+      </w:pPr>
+    </w:p>
+    <w:p>
+      <w:pPr>
         <w:pStyle w:val="Heading2"/>
         <w:rPr>
-          <w:lang w:val="en-GB"/>
-        </w:rPr>
-      </w:pPr>
-    </w:p>
-    <w:p>
-      <w:pPr>
-        <w:pStyle w:val="Heading2"/>
-        <w:rPr>
-          <w:lang w:val="en-GB"/>
-        </w:rPr>
-      </w:pPr>
-      <w:r>
-        <w:rPr>
+          <w:sz w:val="22"/>
+          <w:lang w:val="en-GB"/>
+        </w:rPr>
+      </w:pPr>
+      <w:r>
+        <w:rPr>
+          <w:sz w:val="22"/>
           <w:lang w:val="en-GB"/>
         </w:rPr>
         <w:t>Run the macro</w:t>
@@ -445,11 +1088,13 @@
           <w:numId w:val="4"/>
         </w:numPr>
         <w:rPr>
-          <w:lang w:val="en-GB"/>
-        </w:rPr>
-      </w:pPr>
-      <w:r>
-        <w:rPr>
+          <w:sz w:val="18"/>
+          <w:lang w:val="en-GB"/>
+        </w:rPr>
+      </w:pPr>
+      <w:r>
+        <w:rPr>
+          <w:sz w:val="18"/>
           <w:lang w:val="en-GB"/>
         </w:rPr>
         <w:t>Open your image containing colonies to be counted.</w:t>
@@ -463,11 +1108,13 @@
           <w:numId w:val="4"/>
         </w:numPr>
         <w:rPr>
-          <w:lang w:val="en-GB"/>
-        </w:rPr>
-      </w:pPr>
-      <w:r>
-        <w:rPr>
+          <w:sz w:val="18"/>
+          <w:lang w:val="en-GB"/>
+        </w:rPr>
+      </w:pPr>
+      <w:r>
+        <w:rPr>
+          <w:sz w:val="18"/>
           <w:lang w:val="en-GB"/>
         </w:rPr>
         <w:t xml:space="preserve">Locate and select the </w:t>
@@ -475,24 +1122,28 @@
       <w:r>
         <w:rPr>
           <w:b/>
+          <w:sz w:val="18"/>
           <w:lang w:val="en-GB"/>
         </w:rPr>
         <w:t>Process Image</w:t>
       </w:r>
       <w:r>
         <w:rPr>
+          <w:sz w:val="18"/>
           <w:lang w:val="en-GB"/>
         </w:rPr>
         <w:t xml:space="preserve"> command</w:t>
       </w:r>
       <w:r>
         <w:rPr>
+          <w:sz w:val="18"/>
           <w:lang w:val="en-GB"/>
         </w:rPr>
         <w:t>.</w:t>
       </w:r>
       <w:r>
         <w:rPr>
+          <w:sz w:val="18"/>
           <w:lang w:val="en-GB"/>
         </w:rPr>
         <w:br/>
@@ -501,12 +1152,14 @@
       <w:r>
         <w:rPr>
           <w:b/>
+          <w:sz w:val="18"/>
           <w:lang w:val="en-GB"/>
         </w:rPr>
         <w:t>F1</w:t>
       </w:r>
       <w:r>
         <w:rPr>
+          <w:sz w:val="18"/>
           <w:lang w:val="en-GB"/>
         </w:rPr>
         <w:t>, simply press this key with the ImageJ toolbar in focus and the macro will run.</w:t>
@@ -520,11 +1173,13 @@
           <w:numId w:val="4"/>
         </w:numPr>
         <w:rPr>
-          <w:lang w:val="en-GB"/>
-        </w:rPr>
-      </w:pPr>
-      <w:r>
-        <w:rPr>
+          <w:sz w:val="18"/>
+          <w:lang w:val="en-GB"/>
+        </w:rPr>
+      </w:pPr>
+      <w:r>
+        <w:rPr>
+          <w:sz w:val="18"/>
           <w:lang w:val="en-GB"/>
         </w:rPr>
         <w:t>You will be given the chance to crop your image if needed</w:t>
@@ -538,24 +1193,27 @@
           <w:numId w:val="4"/>
         </w:numPr>
         <w:rPr>
-          <w:lang w:val="en-GB"/>
-        </w:rPr>
-      </w:pPr>
-      <w:r>
-        <w:rPr>
-          <w:lang w:val="en-GB"/>
-        </w:rPr>
-        <w:lastRenderedPageBreak/>
+          <w:sz w:val="18"/>
+          <w:lang w:val="en-GB"/>
+        </w:rPr>
+      </w:pPr>
+      <w:r>
+        <w:rPr>
+          <w:sz w:val="18"/>
+          <w:lang w:val="en-GB"/>
+        </w:rPr>
         <w:t>To crop, select relevant area then press Ctrl</w:t>
       </w:r>
       <w:r>
         <w:rPr>
+          <w:sz w:val="18"/>
           <w:lang w:val="en-GB"/>
         </w:rPr>
         <w:t xml:space="preserve"> + Shift + </w:t>
       </w:r>
       <w:r>
         <w:rPr>
+          <w:sz w:val="18"/>
           <w:lang w:val="en-GB"/>
         </w:rPr>
         <w:t>X</w:t>
@@ -569,23 +1227,27 @@
           <w:numId w:val="4"/>
         </w:numPr>
         <w:rPr>
-          <w:lang w:val="en-GB"/>
-        </w:rPr>
-      </w:pPr>
-      <w:r>
-        <w:rPr>
+          <w:sz w:val="18"/>
+          <w:lang w:val="en-GB"/>
+        </w:rPr>
+      </w:pPr>
+      <w:r>
+        <w:rPr>
+          <w:sz w:val="18"/>
           <w:lang w:val="en-GB"/>
         </w:rPr>
         <w:t>Your image will now be processed</w:t>
       </w:r>
       <w:r>
         <w:rPr>
+          <w:sz w:val="18"/>
           <w:lang w:val="en-GB"/>
         </w:rPr>
         <w:t xml:space="preserve"> to facilitate colony counting</w:t>
       </w:r>
       <w:r>
         <w:rPr>
+          <w:sz w:val="18"/>
           <w:lang w:val="en-GB"/>
         </w:rPr>
         <w:t>.</w:t>
@@ -599,11 +1261,13 @@
           <w:numId w:val="4"/>
         </w:numPr>
         <w:rPr>
-          <w:lang w:val="en-GB"/>
-        </w:rPr>
-      </w:pPr>
-      <w:r>
-        <w:rPr>
+          <w:sz w:val="18"/>
+          <w:lang w:val="en-GB"/>
+        </w:rPr>
+      </w:pPr>
+      <w:r>
+        <w:rPr>
+          <w:sz w:val="18"/>
           <w:lang w:val="en-GB"/>
         </w:rPr>
         <w:t xml:space="preserve">Locate and select the </w:t>
@@ -611,24 +1275,28 @@
       <w:r>
         <w:rPr>
           <w:b/>
+          <w:sz w:val="18"/>
           <w:lang w:val="en-GB"/>
         </w:rPr>
         <w:t>Count Colonies</w:t>
       </w:r>
       <w:r>
         <w:rPr>
+          <w:sz w:val="18"/>
           <w:lang w:val="en-GB"/>
         </w:rPr>
         <w:t xml:space="preserve"> command, then run it.</w:t>
       </w:r>
       <w:r>
         <w:rPr>
+          <w:sz w:val="18"/>
           <w:lang w:val="en-GB"/>
         </w:rPr>
         <w:t xml:space="preserve"> </w:t>
       </w:r>
       <w:r>
         <w:rPr>
+          <w:sz w:val="18"/>
           <w:lang w:val="en-GB"/>
         </w:rPr>
         <w:br/>
@@ -637,12 +1305,14 @@
       <w:r>
         <w:rPr>
           <w:b/>
+          <w:sz w:val="18"/>
           <w:lang w:val="en-GB"/>
         </w:rPr>
         <w:t>F2</w:t>
       </w:r>
       <w:r>
         <w:rPr>
+          <w:sz w:val="18"/>
           <w:lang w:val="en-GB"/>
         </w:rPr>
         <w:t>.</w:t>
@@ -656,118 +1326,27 @@
           <w:numId w:val="4"/>
         </w:numPr>
         <w:rPr>
-          <w:lang w:val="en-GB"/>
-        </w:rPr>
-      </w:pPr>
-      <w:r>
-        <w:rPr>
-          <w:lang w:val="en-GB"/>
-        </w:rPr>
-        <w:t>Select and name the area of interest when prompted. Please input a value for prominence, which is the parameter that ImageJ’s “Find Maxima” function uses to define bright spots. Typical values range from 10 – 35</w:t>
-      </w:r>
-      <w:r>
-        <w:rPr>
-          <w:lang w:val="en-GB"/>
-        </w:rPr>
-        <w:t xml:space="preserve"> for densely packed colonies, up to 100 - 120 for colonies spaced further apart</w:t>
-      </w:r>
-      <w:r>
-        <w:rPr>
-          <w:lang w:val="en-GB"/>
-        </w:rPr>
-        <w:t xml:space="preserve">. </w:t>
-      </w:r>
-      <w:r>
-        <w:rPr>
-          <w:lang w:val="en-GB"/>
-        </w:rPr>
-        <w:br/>
-      </w:r>
-      <w:r>
-        <w:rPr>
-          <w:lang w:val="en-GB"/>
-        </w:rPr>
-        <w:t>To reduce background noise, increase prominence. To increase detection of small/faint colonies, decrease prominence.</w:t>
-      </w:r>
-    </w:p>
-    <w:p>
-      <w:pPr>
-        <w:ind w:left="360"/>
-        <w:rPr>
+          <w:sz w:val="18"/>
           <w:lang w:val="en-GB"/>
         </w:rPr>
       </w:pPr>
       <w:r>
         <w:rPr>
           <w:noProof/>
-          <w:lang w:val="en-GB"/>
-        </w:rPr>
-        <w:drawing>
-          <wp:anchor distT="0" distB="0" distL="114300" distR="114300" simplePos="0" relativeHeight="251658240" behindDoc="0" locked="0" layoutInCell="1" allowOverlap="1" wp14:anchorId="44ABD23A">
-            <wp:simplePos x="0" y="0"/>
-            <wp:positionH relativeFrom="column">
-              <wp:posOffset>436880</wp:posOffset>
-            </wp:positionH>
-            <wp:positionV relativeFrom="page">
-              <wp:posOffset>2884170</wp:posOffset>
-            </wp:positionV>
-            <wp:extent cx="1791970" cy="3609340"/>
-            <wp:effectExtent l="0" t="0" r="0" b="0"/>
-            <wp:wrapSquare wrapText="bothSides"/>
-            <wp:docPr id="3" name="Picture 3"/>
-            <wp:cNvGraphicFramePr>
-              <a:graphicFrameLocks xmlns:a="http://schemas.openxmlformats.org/drawingml/2006/main" noChangeAspect="1"/>
-            </wp:cNvGraphicFramePr>
-            <a:graphic xmlns:a="http://schemas.openxmlformats.org/drawingml/2006/main">
-              <a:graphicData uri="http://schemas.openxmlformats.org/drawingml/2006/picture">
-                <pic:pic xmlns:pic="http://schemas.openxmlformats.org/drawingml/2006/picture">
-                  <pic:nvPicPr>
-                    <pic:cNvPr id="1" name=""/>
-                    <pic:cNvPicPr/>
-                  </pic:nvPicPr>
-                  <pic:blipFill>
-                    <a:blip r:embed="rId7">
-                      <a:extLst>
-                        <a:ext uri="{28A0092B-C50C-407E-A947-70E740481C1C}">
-                          <a14:useLocalDpi xmlns:a14="http://schemas.microsoft.com/office/drawing/2010/main" val="0"/>
-                        </a:ext>
-                      </a:extLst>
-                    </a:blip>
-                    <a:stretch>
-                      <a:fillRect/>
-                    </a:stretch>
-                  </pic:blipFill>
-                  <pic:spPr>
-                    <a:xfrm>
-                      <a:off x="0" y="0"/>
-                      <a:ext cx="1791970" cy="3609340"/>
-                    </a:xfrm>
-                    <a:prstGeom prst="rect">
-                      <a:avLst/>
-                    </a:prstGeom>
-                  </pic:spPr>
-                </pic:pic>
-              </a:graphicData>
-            </a:graphic>
-          </wp:anchor>
-        </w:drawing>
-      </w:r>
-      <w:r>
-        <w:rPr>
-          <w:noProof/>
+          <w:sz w:val="20"/>
           <w:lang w:val="en-GB"/>
         </w:rPr>
         <w:drawing>
           <wp:anchor distT="0" distB="0" distL="114300" distR="114300" simplePos="0" relativeHeight="251659264" behindDoc="0" locked="0" layoutInCell="1" allowOverlap="1" wp14:anchorId="579C3E36">
             <wp:simplePos x="0" y="0"/>
             <wp:positionH relativeFrom="column">
-              <wp:posOffset>2652395</wp:posOffset>
+              <wp:posOffset>2901315</wp:posOffset>
             </wp:positionH>
             <wp:positionV relativeFrom="page">
-              <wp:posOffset>2876550</wp:posOffset>
+              <wp:posOffset>5875655</wp:posOffset>
             </wp:positionV>
-            <wp:extent cx="680720" cy="3592195"/>
-            <wp:effectExtent l="0" t="0" r="5080" b="8255"/>
+            <wp:extent cx="495300" cy="2615565"/>
+            <wp:effectExtent l="0" t="0" r="0" b="0"/>
             <wp:wrapSquare wrapText="bothSides"/>
             <wp:docPr id="4" name="Picture 4"/>
             <wp:cNvGraphicFramePr>
@@ -795,7 +1374,7 @@
                   <pic:spPr>
                     <a:xfrm flipH="1">
                       <a:off x="0" y="0"/>
-                      <a:ext cx="680720" cy="3592195"/>
+                      <a:ext cx="495300" cy="2615565"/>
                     </a:xfrm>
                     <a:prstGeom prst="rect">
                       <a:avLst/>
@@ -813,43 +1392,156 @@
           </wp:anchor>
         </w:drawing>
       </w:r>
-    </w:p>
-    <w:p>
-      <w:pPr>
-        <w:ind w:left="360"/>
-        <w:rPr>
-          <w:lang w:val="en-GB"/>
-        </w:rPr>
-      </w:pPr>
-    </w:p>
-    <w:p>
-      <w:pPr>
-        <w:ind w:left="360"/>
-        <w:rPr>
-          <w:lang w:val="en-GB"/>
-        </w:rPr>
-      </w:pPr>
-    </w:p>
-    <w:p>
-      <w:pPr>
-        <w:ind w:left="360"/>
-        <w:rPr>
-          <w:lang w:val="en-GB"/>
-        </w:rPr>
-      </w:pPr>
-    </w:p>
-    <w:p>
-      <w:pPr>
-        <w:ind w:left="360"/>
-        <w:rPr>
-          <w:lang w:val="en-GB"/>
-        </w:rPr>
-      </w:pPr>
-    </w:p>
-    <w:p>
-      <w:pPr>
-        <w:ind w:left="360"/>
-        <w:rPr>
+      <w:r>
+        <w:rPr>
+          <w:noProof/>
+          <w:sz w:val="20"/>
+          <w:lang w:val="en-GB"/>
+        </w:rPr>
+        <w:drawing>
+          <wp:anchor distT="0" distB="0" distL="114300" distR="114300" simplePos="0" relativeHeight="251658240" behindDoc="0" locked="0" layoutInCell="1" allowOverlap="1" wp14:anchorId="44ABD23A">
+            <wp:simplePos x="0" y="0"/>
+            <wp:positionH relativeFrom="column">
+              <wp:posOffset>1263981</wp:posOffset>
+            </wp:positionH>
+            <wp:positionV relativeFrom="page">
+              <wp:posOffset>5876014</wp:posOffset>
+            </wp:positionV>
+            <wp:extent cx="1305882" cy="2631326"/>
+            <wp:effectExtent l="0" t="0" r="8890" b="0"/>
+            <wp:wrapSquare wrapText="bothSides"/>
+            <wp:docPr id="3" name="Picture 3"/>
+            <wp:cNvGraphicFramePr>
+              <a:graphicFrameLocks xmlns:a="http://schemas.openxmlformats.org/drawingml/2006/main" noChangeAspect="1"/>
+            </wp:cNvGraphicFramePr>
+            <a:graphic xmlns:a="http://schemas.openxmlformats.org/drawingml/2006/main">
+              <a:graphicData uri="http://schemas.openxmlformats.org/drawingml/2006/picture">
+                <pic:pic xmlns:pic="http://schemas.openxmlformats.org/drawingml/2006/picture">
+                  <pic:nvPicPr>
+                    <pic:cNvPr id="1" name=""/>
+                    <pic:cNvPicPr/>
+                  </pic:nvPicPr>
+                  <pic:blipFill>
+                    <a:blip r:embed="rId9" cstate="print">
+                      <a:extLst>
+                        <a:ext uri="{28A0092B-C50C-407E-A947-70E740481C1C}">
+                          <a14:useLocalDpi xmlns:a14="http://schemas.microsoft.com/office/drawing/2010/main" val="0"/>
+                        </a:ext>
+                      </a:extLst>
+                    </a:blip>
+                    <a:stretch>
+                      <a:fillRect/>
+                    </a:stretch>
+                  </pic:blipFill>
+                  <pic:spPr>
+                    <a:xfrm>
+                      <a:off x="0" y="0"/>
+                      <a:ext cx="1305882" cy="2631326"/>
+                    </a:xfrm>
+                    <a:prstGeom prst="rect">
+                      <a:avLst/>
+                    </a:prstGeom>
+                  </pic:spPr>
+                </pic:pic>
+              </a:graphicData>
+            </a:graphic>
+            <wp14:sizeRelH relativeFrom="margin">
+              <wp14:pctWidth>0</wp14:pctWidth>
+            </wp14:sizeRelH>
+            <wp14:sizeRelV relativeFrom="margin">
+              <wp14:pctHeight>0</wp14:pctHeight>
+            </wp14:sizeRelV>
+          </wp:anchor>
+        </w:drawing>
+      </w:r>
+      <w:r>
+        <w:rPr>
+          <w:sz w:val="18"/>
+          <w:lang w:val="en-GB"/>
+        </w:rPr>
+        <w:t>Select and name the area of interest when prompted. Please input a value for prominence, which is the parameter that ImageJ’s “Find Maxima” function uses to define bright spots. Typical values range from 10 – 35</w:t>
+      </w:r>
+      <w:r>
+        <w:rPr>
+          <w:sz w:val="18"/>
+          <w:lang w:val="en-GB"/>
+        </w:rPr>
+        <w:t xml:space="preserve"> for densely packed colonies, up to 100 - 120 for colonies spaced further apart</w:t>
+      </w:r>
+      <w:r>
+        <w:rPr>
+          <w:sz w:val="18"/>
+          <w:lang w:val="en-GB"/>
+        </w:rPr>
+        <w:t xml:space="preserve">. </w:t>
+      </w:r>
+      <w:r>
+        <w:rPr>
+          <w:sz w:val="18"/>
+          <w:lang w:val="en-GB"/>
+        </w:rPr>
+        <w:br/>
+      </w:r>
+      <w:r>
+        <w:rPr>
+          <w:sz w:val="18"/>
+          <w:lang w:val="en-GB"/>
+        </w:rPr>
+        <w:t>To reduce background noise, increase prominence. To increase detection of small/faint colonies, decrease prominence.</w:t>
+      </w:r>
+    </w:p>
+    <w:p>
+      <w:pPr>
+        <w:rPr>
+          <w:sz w:val="18"/>
+          <w:lang w:val="en-GB"/>
+        </w:rPr>
+      </w:pPr>
+    </w:p>
+    <w:p>
+      <w:pPr>
+        <w:rPr>
+          <w:sz w:val="18"/>
+          <w:lang w:val="en-GB"/>
+        </w:rPr>
+      </w:pPr>
+    </w:p>
+    <w:p>
+      <w:pPr>
+        <w:rPr>
+          <w:sz w:val="18"/>
+          <w:lang w:val="en-GB"/>
+        </w:rPr>
+      </w:pPr>
+    </w:p>
+    <w:p>
+      <w:pPr>
+        <w:rPr>
+          <w:sz w:val="18"/>
+          <w:lang w:val="en-GB"/>
+        </w:rPr>
+      </w:pPr>
+    </w:p>
+    <w:p>
+      <w:pPr>
+        <w:rPr>
+          <w:sz w:val="18"/>
+          <w:lang w:val="en-GB"/>
+        </w:rPr>
+      </w:pPr>
+    </w:p>
+    <w:p>
+      <w:pPr>
+        <w:rPr>
+          <w:sz w:val="18"/>
+          <w:lang w:val="en-GB"/>
+        </w:rPr>
+      </w:pPr>
+    </w:p>
+    <w:p>
+      <w:pPr>
+        <w:rPr>
+          <w:sz w:val="18"/>
           <w:lang w:val="en-GB"/>
         </w:rPr>
       </w:pPr>
@@ -858,56 +1550,24 @@
     </w:p>
     <w:p>
       <w:pPr>
-        <w:ind w:left="360"/>
-        <w:rPr>
-          <w:lang w:val="en-GB"/>
-        </w:rPr>
-      </w:pPr>
-    </w:p>
-    <w:p>
-      <w:pPr>
-        <w:ind w:left="360"/>
-        <w:rPr>
-          <w:lang w:val="en-GB"/>
-        </w:rPr>
-      </w:pPr>
-    </w:p>
-    <w:p>
-      <w:pPr>
-        <w:ind w:left="360"/>
-        <w:rPr>
-          <w:lang w:val="en-GB"/>
-        </w:rPr>
-      </w:pPr>
-    </w:p>
-    <w:p>
-      <w:pPr>
-        <w:ind w:left="360"/>
-        <w:rPr>
-          <w:lang w:val="en-GB"/>
-        </w:rPr>
-      </w:pPr>
-    </w:p>
-    <w:p>
-      <w:pPr>
-        <w:ind w:left="360"/>
-        <w:rPr>
-          <w:lang w:val="en-GB"/>
-        </w:rPr>
-      </w:pPr>
-    </w:p>
-    <w:p>
-      <w:pPr>
-        <w:ind w:left="360"/>
-        <w:rPr>
-          <w:lang w:val="en-GB"/>
-        </w:rPr>
-      </w:pPr>
-    </w:p>
-    <w:p>
-      <w:pPr>
-        <w:ind w:left="360"/>
-        <w:rPr>
+        <w:rPr>
+          <w:sz w:val="18"/>
+          <w:lang w:val="en-GB"/>
+        </w:rPr>
+      </w:pPr>
+    </w:p>
+    <w:p>
+      <w:pPr>
+        <w:rPr>
+          <w:sz w:val="18"/>
+          <w:lang w:val="en-GB"/>
+        </w:rPr>
+      </w:pPr>
+    </w:p>
+    <w:p>
+      <w:pPr>
+        <w:rPr>
+          <w:sz w:val="18"/>
           <w:lang w:val="en-GB"/>
         </w:rPr>
       </w:pPr>
@@ -920,20 +1580,16 @@
           <w:numId w:val="4"/>
         </w:numPr>
         <w:rPr>
-          <w:lang w:val="en-GB"/>
-        </w:rPr>
-      </w:pPr>
-      <w:r>
-        <w:rPr>
-          <w:lang w:val="en-GB"/>
-        </w:rPr>
-        <w:t>Automatically detected colonies will be marked by a red dot.</w:t>
-      </w:r>
-      <w:r>
-        <w:rPr>
-          <w:lang w:val="en-GB"/>
-        </w:rPr>
-        <w:t xml:space="preserve"> </w:t>
+          <w:sz w:val="18"/>
+          <w:lang w:val="en-GB"/>
+        </w:rPr>
+      </w:pPr>
+      <w:r>
+        <w:rPr>
+          <w:sz w:val="18"/>
+          <w:lang w:val="en-GB"/>
+        </w:rPr>
+        <w:t xml:space="preserve">Automatically detected colonies will be marked by a red dot. </w:t>
       </w:r>
     </w:p>
     <w:p>
@@ -944,14 +1600,76 @@
           <w:numId w:val="4"/>
         </w:numPr>
         <w:rPr>
-          <w:lang w:val="en-GB"/>
-        </w:rPr>
-      </w:pPr>
-      <w:r>
-        <w:rPr>
-          <w:lang w:val="en-GB"/>
-        </w:rPr>
-        <w:t>You can now manually correct the detected colonies. Use the left mouse click to select more colonies, and Ctrl +Click to remove colonies. Tick the checkbox when you are done.</w:t>
+          <w:sz w:val="18"/>
+          <w:lang w:val="en-GB"/>
+        </w:rPr>
+      </w:pPr>
+      <w:r>
+        <w:rPr>
+          <w:sz w:val="18"/>
+          <w:lang w:val="en-GB"/>
+        </w:rPr>
+        <w:t xml:space="preserve">You can now manually correct the detected colonies. Use the </w:t>
+      </w:r>
+      <w:r>
+        <w:rPr>
+          <w:i/>
+          <w:sz w:val="18"/>
+          <w:lang w:val="en-GB"/>
+        </w:rPr>
+        <w:t>left mouse click</w:t>
+      </w:r>
+      <w:r>
+        <w:rPr>
+          <w:sz w:val="18"/>
+          <w:lang w:val="en-GB"/>
+        </w:rPr>
+        <w:t xml:space="preserve"> to select more colonies, and </w:t>
+      </w:r>
+      <w:r>
+        <w:rPr>
+          <w:sz w:val="18"/>
+          <w:lang w:val="en-GB"/>
+        </w:rPr>
+        <w:br/>
+      </w:r>
+      <w:r>
+        <w:rPr>
+          <w:i/>
+          <w:sz w:val="18"/>
+          <w:lang w:val="en-GB"/>
+        </w:rPr>
+        <w:t>Ctrl +Click</w:t>
+      </w:r>
+      <w:r>
+        <w:rPr>
+          <w:b/>
+          <w:sz w:val="18"/>
+          <w:lang w:val="en-GB"/>
+        </w:rPr>
+        <w:t xml:space="preserve"> </w:t>
+      </w:r>
+      <w:r>
+        <w:rPr>
+          <w:sz w:val="18"/>
+          <w:lang w:val="en-GB"/>
+        </w:rPr>
+        <w:t>to remove colonies</w:t>
+      </w:r>
+      <w:r>
+        <w:rPr>
+          <w:b/>
+          <w:sz w:val="18"/>
+          <w:lang w:val="en-GB"/>
+        </w:rPr>
+        <w:t>.</w:t>
+      </w:r>
+      <w:r>
+        <w:rPr>
+          <w:sz w:val="18"/>
+          <w:lang w:val="en-GB"/>
+        </w:rPr>
+        <w:t xml:space="preserve"> Tick the checkbox when you are done.</w:t>
       </w:r>
     </w:p>
     <w:p>
@@ -962,11 +1680,13 @@
           <w:numId w:val="4"/>
         </w:numPr>
         <w:rPr>
-          <w:lang w:val="en-GB"/>
-        </w:rPr>
-      </w:pPr>
-      <w:r>
-        <w:rPr>
+          <w:sz w:val="18"/>
+          <w:lang w:val="en-GB"/>
+        </w:rPr>
+      </w:pPr>
+      <w:r>
+        <w:rPr>
+          <w:sz w:val="18"/>
           <w:lang w:val="en-GB"/>
         </w:rPr>
         <w:t xml:space="preserve">The counted colonies will be printed into your Log window. </w:t>
@@ -974,6 +1694,7 @@
       <w:r>
         <w:rPr>
           <w:b/>
+          <w:sz w:val="18"/>
           <w:lang w:val="en-GB"/>
         </w:rPr>
         <w:t>Do not close this window until you are done!!!</w:t>
@@ -987,11 +1708,13 @@
           <w:numId w:val="4"/>
         </w:numPr>
         <w:rPr>
-          <w:lang w:val="en-GB"/>
-        </w:rPr>
-      </w:pPr>
-      <w:r>
-        <w:rPr>
+          <w:sz w:val="18"/>
+          <w:lang w:val="en-GB"/>
+        </w:rPr>
+      </w:pPr>
+      <w:r>
+        <w:rPr>
+          <w:sz w:val="18"/>
           <w:lang w:val="en-GB"/>
         </w:rPr>
         <w:t xml:space="preserve">Run the </w:t>
@@ -999,12 +1722,14 @@
       <w:r>
         <w:rPr>
           <w:b/>
+          <w:sz w:val="18"/>
           <w:lang w:val="en-GB"/>
         </w:rPr>
         <w:t>Count Colonies</w:t>
       </w:r>
       <w:r>
         <w:rPr>
+          <w:sz w:val="18"/>
           <w:lang w:val="en-GB"/>
         </w:rPr>
         <w:t xml:space="preserve"> command as many times as needed. </w:t>
@@ -1018,11 +1743,13 @@
           <w:numId w:val="4"/>
         </w:numPr>
         <w:rPr>
-          <w:lang w:val="en-GB"/>
-        </w:rPr>
-      </w:pPr>
-      <w:r>
-        <w:rPr>
+          <w:sz w:val="18"/>
+          <w:lang w:val="en-GB"/>
+        </w:rPr>
+      </w:pPr>
+      <w:r>
+        <w:rPr>
+          <w:sz w:val="18"/>
           <w:lang w:val="en-GB"/>
         </w:rPr>
         <w:t>When colony counting is complete, save the Log file.</w:t>
@@ -1036,36 +1763,16 @@
           <w:numId w:val="4"/>
         </w:numPr>
         <w:rPr>
-          <w:lang w:val="en-GB"/>
-        </w:rPr>
-      </w:pPr>
-      <w:r>
-        <w:rPr>
+          <w:sz w:val="18"/>
+          <w:lang w:val="en-GB"/>
+        </w:rPr>
+      </w:pPr>
+      <w:r>
+        <w:rPr>
+          <w:sz w:val="18"/>
           <w:lang w:val="en-GB"/>
         </w:rPr>
         <w:t>Import into excel as a CSV (comma-separated values) file.</w:t>
-      </w:r>
-    </w:p>
-    <w:p>
-      <w:pPr>
-        <w:pStyle w:val="ListParagraph"/>
-        <w:rPr>
-          <w:lang w:val="en-GB"/>
-        </w:rPr>
-      </w:pPr>
-    </w:p>
-    <w:p>
-      <w:pPr>
-        <w:pStyle w:val="ListParagraph"/>
-        <w:rPr>
-          <w:lang w:val="en-GB"/>
-        </w:rPr>
-      </w:pPr>
-      <w:r>
-        <w:rPr>
-          <w:noProof/>
-        </w:rPr>
-        <w:t xml:space="preserve"> </w:t>
       </w:r>
     </w:p>
     <w:sectPr>
@@ -1081,6 +1788,95 @@
 <file path=word/numbering.xml><?xml version="1.0" encoding="utf-8"?>
 <w:numbering xmlns:wpc="http://schemas.microsoft.com/office/word/2010/wordprocessingCanvas" xmlns:cx="http://schemas.microsoft.com/office/drawing/2014/chartex" xmlns:cx1="http://schemas.microsoft.com/office/drawing/2015/9/8/chartex" xmlns:cx2="http://schemas.microsoft.com/office/drawing/2015/10/21/chartex" xmlns:cx3="http://schemas.microsoft.com/office/drawing/2016/5/9/chartex" xmlns:cx4="http://schemas.microsoft.com/office/drawing/2016/5/10/chartex" xmlns:cx5="http://schemas.microsoft.com/office/drawing/2016/5/11/chartex" xmlns:cx6="http://schemas.microsoft.com/office/drawing/2016/5/12/chartex" xmlns:cx7="http://schemas.microsoft.com/office/drawing/2016/5/13/chartex" xmlns:cx8="http://schemas.microsoft.com/office/drawing/2016/5/14/chartex" xmlns:mc="http://schemas.openxmlformats.org/markup-compatibility/2006" xmlns:aink="http://schemas.microsoft.com/office/drawing/2016/ink" xmlns:am3d="http://schemas.microsoft.com/office/drawing/2017/model3d" xmlns:o="urn:schemas-microsoft-com:office:office" xmlns:r="http://schemas.openxmlformats.org/officeDocument/2006/relationships" xmlns:m="http://schemas.openxmlformats.org/officeDocument/2006/math" xmlns:v="urn:schemas-microsoft-com:vml" xmlns:wp14="http://schemas.microsoft.com/office/word/2010/wordprocessingDrawing" xmlns:wp="http://schemas.openxmlformats.org/drawingml/2006/wordprocessingDrawing" xmlns:w10="urn:schemas-microsoft-com:office:word" xmlns:w="http://schemas.openxmlformats.org/wordprocessingml/2006/main" xmlns:w14="http://schemas.microsoft.com/office/word/2010/wordml" xmlns:w15="http://schemas.microsoft.com/office/word/2012/wordml" xmlns:w16cid="http://schemas.microsoft.com/office/word/2016/wordml/cid" xmlns:w16se="http://schemas.microsoft.com/office/word/2015/wordml/symex" xmlns:wpg="http://schemas.microsoft.com/office/word/2010/wordprocessingGroup" xmlns:wpi="http://schemas.microsoft.com/office/word/2010/wordprocessingInk" xmlns:wne="http://schemas.microsoft.com/office/word/2006/wordml" xmlns:wps="http://schemas.microsoft.com/office/word/2010/wordprocessingShape" mc:Ignorable="w14 w15 w16se w16cid wp14">
   <w:abstractNum w:abstractNumId="0" w15:restartNumberingAfterBreak="0">
+    <w:nsid w:val="0D855FB0"/>
+    <w:multiLevelType w:val="hybridMultilevel"/>
+    <w:tmpl w:val="079C4A8C"/>
+    <w:lvl w:ilvl="0" w:tplc="2000000F">
+      <w:start w:val="1"/>
+      <w:numFmt w:val="decimal"/>
+      <w:lvlText w:val="%1."/>
+      <w:lvlJc w:val="left"/>
+      <w:pPr>
+        <w:ind w:left="720" w:hanging="360"/>
+      </w:pPr>
+      <w:rPr>
+        <w:rFonts w:hint="default"/>
+      </w:rPr>
+    </w:lvl>
+    <w:lvl w:ilvl="1" w:tplc="20000019" w:tentative="1">
+      <w:start w:val="1"/>
+      <w:numFmt w:val="lowerLetter"/>
+      <w:lvlText w:val="%2."/>
+      <w:lvlJc w:val="left"/>
+      <w:pPr>
+        <w:ind w:left="1440" w:hanging="360"/>
+      </w:pPr>
+    </w:lvl>
+    <w:lvl w:ilvl="2" w:tplc="2000001B" w:tentative="1">
+      <w:start w:val="1"/>
+      <w:numFmt w:val="lowerRoman"/>
+      <w:lvlText w:val="%3."/>
+      <w:lvlJc w:val="right"/>
+      <w:pPr>
+        <w:ind w:left="2160" w:hanging="180"/>
+      </w:pPr>
+    </w:lvl>
+    <w:lvl w:ilvl="3" w:tplc="2000000F" w:tentative="1">
+      <w:start w:val="1"/>
+      <w:numFmt w:val="decimal"/>
+      <w:lvlText w:val="%4."/>
+      <w:lvlJc w:val="left"/>
+      <w:pPr>
+        <w:ind w:left="2880" w:hanging="360"/>
+      </w:pPr>
+    </w:lvl>
+    <w:lvl w:ilvl="4" w:tplc="20000019" w:tentative="1">
+      <w:start w:val="1"/>
+      <w:numFmt w:val="lowerLetter"/>
+      <w:lvlText w:val="%5."/>
+      <w:lvlJc w:val="left"/>
+      <w:pPr>
+        <w:ind w:left="3600" w:hanging="360"/>
+      </w:pPr>
+    </w:lvl>
+    <w:lvl w:ilvl="5" w:tplc="2000001B" w:tentative="1">
+      <w:start w:val="1"/>
+      <w:numFmt w:val="lowerRoman"/>
+      <w:lvlText w:val="%6."/>
+      <w:lvlJc w:val="right"/>
+      <w:pPr>
+        <w:ind w:left="4320" w:hanging="180"/>
+      </w:pPr>
+    </w:lvl>
+    <w:lvl w:ilvl="6" w:tplc="2000000F" w:tentative="1">
+      <w:start w:val="1"/>
+      <w:numFmt w:val="decimal"/>
+      <w:lvlText w:val="%7."/>
+      <w:lvlJc w:val="left"/>
+      <w:pPr>
+        <w:ind w:left="5040" w:hanging="360"/>
+      </w:pPr>
+    </w:lvl>
+    <w:lvl w:ilvl="7" w:tplc="20000019" w:tentative="1">
+      <w:start w:val="1"/>
+      <w:numFmt w:val="lowerLetter"/>
+      <w:lvlText w:val="%8."/>
+      <w:lvlJc w:val="left"/>
+      <w:pPr>
+        <w:ind w:left="5760" w:hanging="360"/>
+      </w:pPr>
+    </w:lvl>
+    <w:lvl w:ilvl="8" w:tplc="2000001B" w:tentative="1">
+      <w:start w:val="1"/>
+      <w:numFmt w:val="lowerRoman"/>
+      <w:lvlText w:val="%9."/>
+      <w:lvlJc w:val="right"/>
+      <w:pPr>
+        <w:ind w:left="6480" w:hanging="180"/>
+      </w:pPr>
+    </w:lvl>
+  </w:abstractNum>
+  <w:abstractNum w:abstractNumId="1" w15:restartNumberingAfterBreak="0">
     <w:nsid w:val="5FD37CC9"/>
     <w:multiLevelType w:val="hybridMultilevel"/>
     <w:tmpl w:val="B71668EC"/>
@@ -1172,7 +1968,7 @@
       </w:pPr>
     </w:lvl>
   </w:abstractNum>
-  <w:abstractNum w:abstractNumId="1" w15:restartNumberingAfterBreak="0">
+  <w:abstractNum w:abstractNumId="2" w15:restartNumberingAfterBreak="0">
     <w:nsid w:val="65960B0E"/>
     <w:multiLevelType w:val="hybridMultilevel"/>
     <w:tmpl w:val="9DA0905C"/>
@@ -1258,7 +2054,7 @@
       </w:pPr>
     </w:lvl>
   </w:abstractNum>
-  <w:abstractNum w:abstractNumId="2" w15:restartNumberingAfterBreak="0">
+  <w:abstractNum w:abstractNumId="3" w15:restartNumberingAfterBreak="0">
     <w:nsid w:val="784248E8"/>
     <w:multiLevelType w:val="hybridMultilevel"/>
     <w:tmpl w:val="FA8C940C"/>
@@ -1344,7 +2140,7 @@
       </w:pPr>
     </w:lvl>
   </w:abstractNum>
-  <w:abstractNum w:abstractNumId="3" w15:restartNumberingAfterBreak="0">
+  <w:abstractNum w:abstractNumId="4" w15:restartNumberingAfterBreak="0">
     <w:nsid w:val="7A211FF4"/>
     <w:multiLevelType w:val="hybridMultilevel"/>
     <w:tmpl w:val="2DBCCBEC"/>
@@ -1431,15 +2227,18 @@
     </w:lvl>
   </w:abstractNum>
   <w:num w:numId="1">
+    <w:abstractNumId w:val="4"/>
+  </w:num>
+  <w:num w:numId="2">
     <w:abstractNumId w:val="3"/>
   </w:num>
-  <w:num w:numId="2">
+  <w:num w:numId="3">
     <w:abstractNumId w:val="2"/>
   </w:num>
-  <w:num w:numId="3">
+  <w:num w:numId="4">
     <w:abstractNumId w:val="1"/>
   </w:num>
-  <w:num w:numId="4">
+  <w:num w:numId="5">
     <w:abstractNumId w:val="0"/>
   </w:num>
 </w:numbering>

</xml_diff>

<commit_message>
mention fiji version in userguide
</commit_message>
<xml_diff>
--- a/CoCo_Guide.docx
+++ b/CoCo_Guide.docx
@@ -123,11 +123,28 @@
     <w:p>
       <w:pPr>
         <w:rPr>
-          <w:i/>
-          <w:sz w:val="18"/>
-          <w:lang w:val="en-GB"/>
-        </w:rPr>
-      </w:pPr>
+          <w:b/>
+          <w:sz w:val="18"/>
+          <w:lang w:val="en-GB"/>
+        </w:rPr>
+      </w:pPr>
+      <w:r>
+        <w:rPr>
+          <w:b/>
+          <w:sz w:val="18"/>
+          <w:lang w:val="en-GB"/>
+        </w:rPr>
+        <w:t>This macro was written for FIJI is just ImageJ (FIJI).</w:t>
+      </w:r>
+      <w:r>
+        <w:rPr>
+          <w:b/>
+          <w:sz w:val="18"/>
+          <w:lang w:val="en-GB"/>
+        </w:rPr>
+        <w:br/>
+        <w:t xml:space="preserve">Please ensure that your FIJI is up to date before proceeding. </w:t>
+      </w:r>
     </w:p>
     <w:p>
       <w:pPr>
@@ -335,6 +352,7 @@
       </w:pPr>
       <w:r>
         <w:rPr>
+          <w:noProof/>
           <w:sz w:val="18"/>
           <w:lang w:val="en-GB"/>
         </w:rPr>
@@ -845,15 +863,8 @@
           <w:lang w:val="en-GB"/>
         </w:rPr>
       </w:pPr>
-    </w:p>
-    <w:p>
-      <w:pPr>
-        <w:rPr>
-          <w:b/>
-          <w:sz w:val="18"/>
-          <w:lang w:val="en-GB"/>
-        </w:rPr>
-      </w:pPr>
+      <w:bookmarkStart w:id="0" w:name="_GoBack"/>
+      <w:bookmarkEnd w:id="0"/>
       <w:r>
         <w:rPr>
           <w:b/>
@@ -1545,8 +1556,6 @@
           <w:lang w:val="en-GB"/>
         </w:rPr>
       </w:pPr>
-      <w:bookmarkStart w:id="0" w:name="_GoBack"/>
-      <w:bookmarkEnd w:id="0"/>
     </w:p>
     <w:p>
       <w:pPr>

</xml_diff>

<commit_message>
speedmode addition and agar depth in guide update
</commit_message>
<xml_diff>
--- a/CoCo_Guide.docx
+++ b/CoCo_Guide.docx
@@ -222,7 +222,7 @@
           <w:sz w:val="18"/>
           <w:lang w:val="en-GB"/>
         </w:rPr>
-        <w:t>At least 45 ml of media should be poured into a standard square Petri plate, to make up a depth of 6</w:t>
+        <w:t>At least 4</w:t>
       </w:r>
       <w:r>
         <w:rPr>
@@ -230,6 +230,30 @@
           <w:sz w:val="18"/>
           <w:lang w:val="en-GB"/>
         </w:rPr>
+        <w:t>0</w:t>
+      </w:r>
+      <w:r>
+        <w:rPr>
+          <w:b/>
+          <w:sz w:val="18"/>
+          <w:lang w:val="en-GB"/>
+        </w:rPr>
+        <w:t xml:space="preserve"> ml of media should be poured into a standard square Petri plate, to make up a depth of </w:t>
+      </w:r>
+      <w:r>
+        <w:rPr>
+          <w:b/>
+          <w:sz w:val="18"/>
+          <w:lang w:val="en-GB"/>
+        </w:rPr>
+        <w:t>5</w:t>
+      </w:r>
+      <w:r>
+        <w:rPr>
+          <w:b/>
+          <w:sz w:val="18"/>
+          <w:lang w:val="en-GB"/>
+        </w:rPr>
         <w:t xml:space="preserve"> </w:t>
       </w:r>
       <w:r>
@@ -254,7 +278,17 @@
           <w:sz w:val="18"/>
           <w:lang w:val="en-GB"/>
         </w:rPr>
-        <w:t xml:space="preserve">20 </w:t>
+        <w:t>15(?)</w:t>
+      </w:r>
+      <w:bookmarkStart w:id="0" w:name="_GoBack"/>
+      <w:bookmarkEnd w:id="0"/>
+      <w:r>
+        <w:rPr>
+          <w:b/>
+          <w:sz w:val="18"/>
+          <w:lang w:val="en-GB"/>
+        </w:rPr>
+        <w:t xml:space="preserve"> </w:t>
       </w:r>
       <w:r>
         <w:rPr>
@@ -863,8 +897,6 @@
           <w:lang w:val="en-GB"/>
         </w:rPr>
       </w:pPr>
-      <w:bookmarkStart w:id="0" w:name="_GoBack"/>
-      <w:bookmarkEnd w:id="0"/>
       <w:r>
         <w:rPr>
           <w:b/>

</xml_diff>